<commit_message>
Actualication of doc, add Presentation
</commit_message>
<xml_diff>
--- a/data/documents/ZufallsgeneratorDokumentation.docx
+++ b/data/documents/ZufallsgeneratorDokumentation.docx
@@ -725,7 +725,7 @@
           <w:numId w:val="0"/>
         </w:numPr>
       </w:pPr>
-      <w:bookmarkStart w:id="0" w:name="_Toc44068847"/>
+      <w:bookmarkStart w:id="0" w:name="_Toc45700520"/>
       <w:r>
         <w:lastRenderedPageBreak/>
         <w:t>Inhaltsverzeichnis</w:t>
@@ -760,7 +760,7 @@
         </w:rPr>
         <w:fldChar w:fldCharType="separate"/>
       </w:r>
-      <w:hyperlink w:anchor="_Toc44068847" w:history="1">
+      <w:hyperlink w:anchor="_Toc45700520" w:history="1">
         <w:r>
           <w:rPr>
             <w:rStyle w:val="Hyperlink"/>
@@ -783,7 +783,7 @@
           <w:rPr>
             <w:webHidden/>
           </w:rPr>
-          <w:instrText xml:space="preserve"> PAGEREF _Toc44068847 \h </w:instrText>
+          <w:instrText xml:space="preserve"> PAGEREF _Toc45700520 \h </w:instrText>
         </w:r>
         <w:r>
           <w:rPr>
@@ -820,7 +820,7 @@
           <w:lang w:val="en-US" w:eastAsia="en-US"/>
         </w:rPr>
       </w:pPr>
-      <w:hyperlink w:anchor="_Toc44068848" w:history="1">
+      <w:hyperlink w:anchor="_Toc45700521" w:history="1">
         <w:r>
           <w:rPr>
             <w:rStyle w:val="Hyperlink"/>
@@ -843,7 +843,7 @@
           <w:rPr>
             <w:webHidden/>
           </w:rPr>
-          <w:instrText xml:space="preserve"> PAGEREF _Toc44068848 \h </w:instrText>
+          <w:instrText xml:space="preserve"> PAGEREF _Toc45700521 \h </w:instrText>
         </w:r>
         <w:r>
           <w:rPr>
@@ -880,7 +880,7 @@
           <w:lang w:val="en-US" w:eastAsia="en-US"/>
         </w:rPr>
       </w:pPr>
-      <w:hyperlink w:anchor="_Toc44068849" w:history="1">
+      <w:hyperlink w:anchor="_Toc45700522" w:history="1">
         <w:r>
           <w:rPr>
             <w:rStyle w:val="Hyperlink"/>
@@ -903,7 +903,7 @@
           <w:rPr>
             <w:webHidden/>
           </w:rPr>
-          <w:instrText xml:space="preserve"> PAGEREF _Toc44068849 \h </w:instrText>
+          <w:instrText xml:space="preserve"> PAGEREF _Toc45700522 \h </w:instrText>
         </w:r>
         <w:r>
           <w:rPr>
@@ -940,7 +940,7 @@
           <w:lang w:val="en-US" w:eastAsia="en-US"/>
         </w:rPr>
       </w:pPr>
-      <w:hyperlink w:anchor="_Toc44068850" w:history="1">
+      <w:hyperlink w:anchor="_Toc45700523" w:history="1">
         <w:r>
           <w:rPr>
             <w:rStyle w:val="Hyperlink"/>
@@ -978,7 +978,7 @@
           <w:rPr>
             <w:webHidden/>
           </w:rPr>
-          <w:instrText xml:space="preserve"> PAGEREF _Toc44068850 \h </w:instrText>
+          <w:instrText xml:space="preserve"> PAGEREF _Toc45700523 \h </w:instrText>
         </w:r>
         <w:r>
           <w:rPr>
@@ -1014,7 +1014,7 @@
           <w:lang w:val="en-US" w:eastAsia="en-US"/>
         </w:rPr>
       </w:pPr>
-      <w:hyperlink w:anchor="_Toc44068851" w:history="1">
+      <w:hyperlink w:anchor="_Toc45700524" w:history="1">
         <w:r>
           <w:rPr>
             <w:rStyle w:val="Hyperlink"/>
@@ -1051,7 +1051,7 @@
           <w:rPr>
             <w:webHidden/>
           </w:rPr>
-          <w:instrText xml:space="preserve"> PAGEREF _Toc44068851 \h </w:instrText>
+          <w:instrText xml:space="preserve"> PAGEREF _Toc45700524 \h </w:instrText>
         </w:r>
         <w:r>
           <w:rPr>
@@ -1087,7 +1087,7 @@
           <w:lang w:val="en-US" w:eastAsia="en-US"/>
         </w:rPr>
       </w:pPr>
-      <w:hyperlink w:anchor="_Toc44068852" w:history="1">
+      <w:hyperlink w:anchor="_Toc45700525" w:history="1">
         <w:r>
           <w:rPr>
             <w:rStyle w:val="Hyperlink"/>
@@ -1124,7 +1124,7 @@
           <w:rPr>
             <w:webHidden/>
           </w:rPr>
-          <w:instrText xml:space="preserve"> PAGEREF _Toc44068852 \h </w:instrText>
+          <w:instrText xml:space="preserve"> PAGEREF _Toc45700525 \h </w:instrText>
         </w:r>
         <w:r>
           <w:rPr>
@@ -1160,7 +1160,7 @@
           <w:lang w:val="en-US" w:eastAsia="en-US"/>
         </w:rPr>
       </w:pPr>
-      <w:hyperlink w:anchor="_Toc44068853" w:history="1">
+      <w:hyperlink w:anchor="_Toc45700526" w:history="1">
         <w:r>
           <w:rPr>
             <w:rStyle w:val="Hyperlink"/>
@@ -1197,7 +1197,7 @@
           <w:rPr>
             <w:webHidden/>
           </w:rPr>
-          <w:instrText xml:space="preserve"> PAGEREF _Toc44068853 \h </w:instrText>
+          <w:instrText xml:space="preserve"> PAGEREF _Toc45700526 \h </w:instrText>
         </w:r>
         <w:r>
           <w:rPr>
@@ -1233,7 +1233,7 @@
           <w:lang w:val="en-US" w:eastAsia="en-US"/>
         </w:rPr>
       </w:pPr>
-      <w:hyperlink w:anchor="_Toc44068854" w:history="1">
+      <w:hyperlink w:anchor="_Toc45700527" w:history="1">
         <w:r>
           <w:rPr>
             <w:rStyle w:val="Hyperlink"/>
@@ -1270,7 +1270,7 @@
           <w:rPr>
             <w:webHidden/>
           </w:rPr>
-          <w:instrText xml:space="preserve"> PAGEREF _Toc44068854 \h </w:instrText>
+          <w:instrText xml:space="preserve"> PAGEREF _Toc45700527 \h </w:instrText>
         </w:r>
         <w:r>
           <w:rPr>
@@ -1306,7 +1306,7 @@
           <w:lang w:val="en-US" w:eastAsia="en-US"/>
         </w:rPr>
       </w:pPr>
-      <w:hyperlink w:anchor="_Toc44068855" w:history="1">
+      <w:hyperlink w:anchor="_Toc45700528" w:history="1">
         <w:r>
           <w:rPr>
             <w:rStyle w:val="Hyperlink"/>
@@ -1343,7 +1343,7 @@
           <w:rPr>
             <w:webHidden/>
           </w:rPr>
-          <w:instrText xml:space="preserve"> PAGEREF _Toc44068855 \h </w:instrText>
+          <w:instrText xml:space="preserve"> PAGEREF _Toc45700528 \h </w:instrText>
         </w:r>
         <w:r>
           <w:rPr>
@@ -1379,7 +1379,7 @@
           <w:lang w:val="en-US" w:eastAsia="en-US"/>
         </w:rPr>
       </w:pPr>
-      <w:hyperlink w:anchor="_Toc44068856" w:history="1">
+      <w:hyperlink w:anchor="_Toc45700529" w:history="1">
         <w:r>
           <w:rPr>
             <w:rStyle w:val="Hyperlink"/>
@@ -1416,7 +1416,7 @@
           <w:rPr>
             <w:webHidden/>
           </w:rPr>
-          <w:instrText xml:space="preserve"> PAGEREF _Toc44068856 \h </w:instrText>
+          <w:instrText xml:space="preserve"> PAGEREF _Toc45700529 \h </w:instrText>
         </w:r>
         <w:r>
           <w:rPr>
@@ -1453,7 +1453,7 @@
           <w:lang w:val="en-US" w:eastAsia="en-US"/>
         </w:rPr>
       </w:pPr>
-      <w:hyperlink w:anchor="_Toc44068857" w:history="1">
+      <w:hyperlink w:anchor="_Toc45700530" w:history="1">
         <w:r>
           <w:rPr>
             <w:rStyle w:val="Hyperlink"/>
@@ -1491,7 +1491,7 @@
           <w:rPr>
             <w:webHidden/>
           </w:rPr>
-          <w:instrText xml:space="preserve"> PAGEREF _Toc44068857 \h </w:instrText>
+          <w:instrText xml:space="preserve"> PAGEREF _Toc45700530 \h </w:instrText>
         </w:r>
         <w:r>
           <w:rPr>
@@ -1527,7 +1527,7 @@
           <w:lang w:val="en-US" w:eastAsia="en-US"/>
         </w:rPr>
       </w:pPr>
-      <w:hyperlink w:anchor="_Toc44068858" w:history="1">
+      <w:hyperlink w:anchor="_Toc45700531" w:history="1">
         <w:r>
           <w:rPr>
             <w:rStyle w:val="Hyperlink"/>
@@ -1564,7 +1564,7 @@
           <w:rPr>
             <w:webHidden/>
           </w:rPr>
-          <w:instrText xml:space="preserve"> PAGEREF _Toc44068858 \h </w:instrText>
+          <w:instrText xml:space="preserve"> PAGEREF _Toc45700531 \h </w:instrText>
         </w:r>
         <w:r>
           <w:rPr>
@@ -1600,7 +1600,7 @@
           <w:lang w:val="en-US" w:eastAsia="en-US"/>
         </w:rPr>
       </w:pPr>
-      <w:hyperlink w:anchor="_Toc44068859" w:history="1">
+      <w:hyperlink w:anchor="_Toc45700532" w:history="1">
         <w:r>
           <w:rPr>
             <w:rStyle w:val="Hyperlink"/>
@@ -1637,7 +1637,7 @@
           <w:rPr>
             <w:webHidden/>
           </w:rPr>
-          <w:instrText xml:space="preserve"> PAGEREF _Toc44068859 \h </w:instrText>
+          <w:instrText xml:space="preserve"> PAGEREF _Toc45700532 \h </w:instrText>
         </w:r>
         <w:r>
           <w:rPr>
@@ -1673,7 +1673,7 @@
           <w:lang w:val="en-US" w:eastAsia="en-US"/>
         </w:rPr>
       </w:pPr>
-      <w:hyperlink w:anchor="_Toc44068860" w:history="1">
+      <w:hyperlink w:anchor="_Toc45700533" w:history="1">
         <w:r>
           <w:rPr>
             <w:rStyle w:val="Hyperlink"/>
@@ -1710,7 +1710,7 @@
           <w:rPr>
             <w:webHidden/>
           </w:rPr>
-          <w:instrText xml:space="preserve"> PAGEREF _Toc44068860 \h </w:instrText>
+          <w:instrText xml:space="preserve"> PAGEREF _Toc45700533 \h </w:instrText>
         </w:r>
         <w:r>
           <w:rPr>
@@ -1746,7 +1746,7 @@
           <w:lang w:val="en-US" w:eastAsia="en-US"/>
         </w:rPr>
       </w:pPr>
-      <w:hyperlink w:anchor="_Toc44068861" w:history="1">
+      <w:hyperlink w:anchor="_Toc45700534" w:history="1">
         <w:r>
           <w:rPr>
             <w:rStyle w:val="Hyperlink"/>
@@ -1783,7 +1783,7 @@
           <w:rPr>
             <w:webHidden/>
           </w:rPr>
-          <w:instrText xml:space="preserve"> PAGEREF _Toc44068861 \h </w:instrText>
+          <w:instrText xml:space="preserve"> PAGEREF _Toc45700534 \h </w:instrText>
         </w:r>
         <w:r>
           <w:rPr>
@@ -1819,7 +1819,7 @@
           <w:lang w:val="en-US" w:eastAsia="en-US"/>
         </w:rPr>
       </w:pPr>
-      <w:hyperlink w:anchor="_Toc44068862" w:history="1">
+      <w:hyperlink w:anchor="_Toc45700535" w:history="1">
         <w:r>
           <w:rPr>
             <w:rStyle w:val="Hyperlink"/>
@@ -1856,7 +1856,7 @@
           <w:rPr>
             <w:webHidden/>
           </w:rPr>
-          <w:instrText xml:space="preserve"> PAGEREF _Toc44068862 \h </w:instrText>
+          <w:instrText xml:space="preserve"> PAGEREF _Toc45700535 \h </w:instrText>
         </w:r>
         <w:r>
           <w:rPr>
@@ -1892,7 +1892,7 @@
           <w:lang w:val="en-US" w:eastAsia="en-US"/>
         </w:rPr>
       </w:pPr>
-      <w:hyperlink w:anchor="_Toc44068863" w:history="1">
+      <w:hyperlink w:anchor="_Toc45700536" w:history="1">
         <w:r>
           <w:rPr>
             <w:rStyle w:val="Hyperlink"/>
@@ -1929,7 +1929,7 @@
           <w:rPr>
             <w:webHidden/>
           </w:rPr>
-          <w:instrText xml:space="preserve"> PAGEREF _Toc44068863 \h </w:instrText>
+          <w:instrText xml:space="preserve"> PAGEREF _Toc45700536 \h </w:instrText>
         </w:r>
         <w:r>
           <w:rPr>
@@ -1965,7 +1965,7 @@
           <w:lang w:val="en-US" w:eastAsia="en-US"/>
         </w:rPr>
       </w:pPr>
-      <w:hyperlink w:anchor="_Toc44068864" w:history="1">
+      <w:hyperlink w:anchor="_Toc45700537" w:history="1">
         <w:r>
           <w:rPr>
             <w:rStyle w:val="Hyperlink"/>
@@ -2002,7 +2002,7 @@
           <w:rPr>
             <w:webHidden/>
           </w:rPr>
-          <w:instrText xml:space="preserve"> PAGEREF _Toc44068864 \h </w:instrText>
+          <w:instrText xml:space="preserve"> PAGEREF _Toc45700537 \h </w:instrText>
         </w:r>
         <w:r>
           <w:rPr>
@@ -2038,7 +2038,7 @@
           <w:lang w:val="en-US" w:eastAsia="en-US"/>
         </w:rPr>
       </w:pPr>
-      <w:hyperlink w:anchor="_Toc44068865" w:history="1">
+      <w:hyperlink w:anchor="_Toc45700538" w:history="1">
         <w:r>
           <w:rPr>
             <w:rStyle w:val="Hyperlink"/>
@@ -2075,7 +2075,7 @@
           <w:rPr>
             <w:webHidden/>
           </w:rPr>
-          <w:instrText xml:space="preserve"> PAGEREF _Toc44068865 \h </w:instrText>
+          <w:instrText xml:space="preserve"> PAGEREF _Toc45700538 \h </w:instrText>
         </w:r>
         <w:r>
           <w:rPr>
@@ -2112,7 +2112,7 @@
           <w:lang w:val="en-US" w:eastAsia="en-US"/>
         </w:rPr>
       </w:pPr>
-      <w:hyperlink w:anchor="_Toc44068866" w:history="1">
+      <w:hyperlink w:anchor="_Toc45700539" w:history="1">
         <w:r>
           <w:rPr>
             <w:rStyle w:val="Hyperlink"/>
@@ -2152,7 +2152,7 @@
           <w:rPr>
             <w:webHidden/>
           </w:rPr>
-          <w:instrText xml:space="preserve"> PAGEREF _Toc44068866 \h </w:instrText>
+          <w:instrText xml:space="preserve"> PAGEREF _Toc45700539 \h </w:instrText>
         </w:r>
         <w:r>
           <w:rPr>
@@ -2188,7 +2188,7 @@
           <w:lang w:val="en-US" w:eastAsia="en-US"/>
         </w:rPr>
       </w:pPr>
-      <w:hyperlink w:anchor="_Toc44068867" w:history="1">
+      <w:hyperlink w:anchor="_Toc45700540" w:history="1">
         <w:r>
           <w:rPr>
             <w:rStyle w:val="Hyperlink"/>
@@ -2225,7 +2225,7 @@
           <w:rPr>
             <w:webHidden/>
           </w:rPr>
-          <w:instrText xml:space="preserve"> PAGEREF _Toc44068867 \h </w:instrText>
+          <w:instrText xml:space="preserve"> PAGEREF _Toc45700540 \h </w:instrText>
         </w:r>
         <w:r>
           <w:rPr>
@@ -2261,7 +2261,7 @@
           <w:lang w:val="en-US" w:eastAsia="en-US"/>
         </w:rPr>
       </w:pPr>
-      <w:hyperlink w:anchor="_Toc44068868" w:history="1">
+      <w:hyperlink w:anchor="_Toc45700541" w:history="1">
         <w:r>
           <w:rPr>
             <w:rStyle w:val="Hyperlink"/>
@@ -2298,7 +2298,7 @@
           <w:rPr>
             <w:webHidden/>
           </w:rPr>
-          <w:instrText xml:space="preserve"> PAGEREF _Toc44068868 \h </w:instrText>
+          <w:instrText xml:space="preserve"> PAGEREF _Toc45700541 \h </w:instrText>
         </w:r>
         <w:r>
           <w:rPr>
@@ -2334,7 +2334,7 @@
           <w:lang w:val="en-US" w:eastAsia="en-US"/>
         </w:rPr>
       </w:pPr>
-      <w:hyperlink w:anchor="_Toc44068869" w:history="1">
+      <w:hyperlink w:anchor="_Toc45700542" w:history="1">
         <w:r>
           <w:rPr>
             <w:rStyle w:val="Hyperlink"/>
@@ -2371,7 +2371,7 @@
           <w:rPr>
             <w:webHidden/>
           </w:rPr>
-          <w:instrText xml:space="preserve"> PAGEREF _Toc44068869 \h </w:instrText>
+          <w:instrText xml:space="preserve"> PAGEREF _Toc45700542 \h </w:instrText>
         </w:r>
         <w:r>
           <w:rPr>
@@ -2407,7 +2407,7 @@
           <w:lang w:val="en-US" w:eastAsia="en-US"/>
         </w:rPr>
       </w:pPr>
-      <w:hyperlink w:anchor="_Toc44068870" w:history="1">
+      <w:hyperlink w:anchor="_Toc45700543" w:history="1">
         <w:r>
           <w:rPr>
             <w:rStyle w:val="Hyperlink"/>
@@ -2444,7 +2444,7 @@
           <w:rPr>
             <w:webHidden/>
           </w:rPr>
-          <w:instrText xml:space="preserve"> PAGEREF _Toc44068870 \h </w:instrText>
+          <w:instrText xml:space="preserve"> PAGEREF _Toc45700543 \h </w:instrText>
         </w:r>
         <w:r>
           <w:rPr>
@@ -2480,7 +2480,7 @@
           <w:lang w:val="en-US" w:eastAsia="en-US"/>
         </w:rPr>
       </w:pPr>
-      <w:hyperlink w:anchor="_Toc44068871" w:history="1">
+      <w:hyperlink w:anchor="_Toc45700544" w:history="1">
         <w:r>
           <w:rPr>
             <w:rStyle w:val="Hyperlink"/>
@@ -2517,7 +2517,7 @@
           <w:rPr>
             <w:webHidden/>
           </w:rPr>
-          <w:instrText xml:space="preserve"> PAGEREF _Toc44068871 \h </w:instrText>
+          <w:instrText xml:space="preserve"> PAGEREF _Toc45700544 \h </w:instrText>
         </w:r>
         <w:r>
           <w:rPr>
@@ -2553,7 +2553,7 @@
           <w:lang w:val="en-US" w:eastAsia="en-US"/>
         </w:rPr>
       </w:pPr>
-      <w:hyperlink w:anchor="_Toc44068872" w:history="1">
+      <w:hyperlink w:anchor="_Toc45700545" w:history="1">
         <w:r>
           <w:rPr>
             <w:rStyle w:val="Hyperlink"/>
@@ -2590,7 +2590,7 @@
           <w:rPr>
             <w:webHidden/>
           </w:rPr>
-          <w:instrText xml:space="preserve"> PAGEREF _Toc44068872 \h </w:instrText>
+          <w:instrText xml:space="preserve"> PAGEREF _Toc45700545 \h </w:instrText>
         </w:r>
         <w:r>
           <w:rPr>
@@ -2626,7 +2626,7 @@
           <w:lang w:val="en-US" w:eastAsia="en-US"/>
         </w:rPr>
       </w:pPr>
-      <w:hyperlink w:anchor="_Toc44068873" w:history="1">
+      <w:hyperlink w:anchor="_Toc45700546" w:history="1">
         <w:r>
           <w:rPr>
             <w:rStyle w:val="Hyperlink"/>
@@ -2663,7 +2663,7 @@
           <w:rPr>
             <w:webHidden/>
           </w:rPr>
-          <w:instrText xml:space="preserve"> PAGEREF _Toc44068873 \h </w:instrText>
+          <w:instrText xml:space="preserve"> PAGEREF _Toc45700546 \h </w:instrText>
         </w:r>
         <w:r>
           <w:rPr>
@@ -2699,7 +2699,7 @@
           <w:lang w:val="en-US" w:eastAsia="en-US"/>
         </w:rPr>
       </w:pPr>
-      <w:hyperlink w:anchor="_Toc44068874" w:history="1">
+      <w:hyperlink w:anchor="_Toc45700547" w:history="1">
         <w:r>
           <w:rPr>
             <w:rStyle w:val="Hyperlink"/>
@@ -2736,7 +2736,7 @@
           <w:rPr>
             <w:webHidden/>
           </w:rPr>
-          <w:instrText xml:space="preserve"> PAGEREF _Toc44068874 \h </w:instrText>
+          <w:instrText xml:space="preserve"> PAGEREF _Toc45700547 \h </w:instrText>
         </w:r>
         <w:r>
           <w:rPr>
@@ -2772,7 +2772,7 @@
           <w:lang w:val="en-US" w:eastAsia="en-US"/>
         </w:rPr>
       </w:pPr>
-      <w:hyperlink w:anchor="_Toc44068875" w:history="1">
+      <w:hyperlink w:anchor="_Toc45700548" w:history="1">
         <w:r>
           <w:rPr>
             <w:rStyle w:val="Hyperlink"/>
@@ -2809,7 +2809,7 @@
           <w:rPr>
             <w:webHidden/>
           </w:rPr>
-          <w:instrText xml:space="preserve"> PAGEREF _Toc44068875 \h </w:instrText>
+          <w:instrText xml:space="preserve"> PAGEREF _Toc45700548 \h </w:instrText>
         </w:r>
         <w:r>
           <w:rPr>
@@ -2845,7 +2845,7 @@
           <w:lang w:val="en-US" w:eastAsia="en-US"/>
         </w:rPr>
       </w:pPr>
-      <w:hyperlink w:anchor="_Toc44068876" w:history="1">
+      <w:hyperlink w:anchor="_Toc45700549" w:history="1">
         <w:r>
           <w:rPr>
             <w:rStyle w:val="Hyperlink"/>
@@ -2882,7 +2882,7 @@
           <w:rPr>
             <w:webHidden/>
           </w:rPr>
-          <w:instrText xml:space="preserve"> PAGEREF _Toc44068876 \h </w:instrText>
+          <w:instrText xml:space="preserve"> PAGEREF _Toc45700549 \h </w:instrText>
         </w:r>
         <w:r>
           <w:rPr>
@@ -2918,7 +2918,7 @@
           <w:lang w:val="en-US" w:eastAsia="en-US"/>
         </w:rPr>
       </w:pPr>
-      <w:hyperlink w:anchor="_Toc44068877" w:history="1">
+      <w:hyperlink w:anchor="_Toc45700550" w:history="1">
         <w:r>
           <w:rPr>
             <w:rStyle w:val="Hyperlink"/>
@@ -2955,7 +2955,7 @@
           <w:rPr>
             <w:webHidden/>
           </w:rPr>
-          <w:instrText xml:space="preserve"> PAGEREF _Toc44068877 \h </w:instrText>
+          <w:instrText xml:space="preserve"> PAGEREF _Toc45700550 \h </w:instrText>
         </w:r>
         <w:r>
           <w:rPr>
@@ -2991,7 +2991,7 @@
           <w:lang w:val="en-US" w:eastAsia="en-US"/>
         </w:rPr>
       </w:pPr>
-      <w:hyperlink w:anchor="_Toc44068878" w:history="1">
+      <w:hyperlink w:anchor="_Toc45700551" w:history="1">
         <w:r>
           <w:rPr>
             <w:rStyle w:val="Hyperlink"/>
@@ -3028,7 +3028,7 @@
           <w:rPr>
             <w:webHidden/>
           </w:rPr>
-          <w:instrText xml:space="preserve"> PAGEREF _Toc44068878 \h </w:instrText>
+          <w:instrText xml:space="preserve"> PAGEREF _Toc45700551 \h </w:instrText>
         </w:r>
         <w:r>
           <w:rPr>
@@ -3064,7 +3064,7 @@
           <w:lang w:val="en-US" w:eastAsia="en-US"/>
         </w:rPr>
       </w:pPr>
-      <w:hyperlink w:anchor="_Toc44068879" w:history="1">
+      <w:hyperlink w:anchor="_Toc45700552" w:history="1">
         <w:r>
           <w:rPr>
             <w:rStyle w:val="Hyperlink"/>
@@ -3101,7 +3101,7 @@
           <w:rPr>
             <w:webHidden/>
           </w:rPr>
-          <w:instrText xml:space="preserve"> PAGEREF _Toc44068879 \h </w:instrText>
+          <w:instrText xml:space="preserve"> PAGEREF _Toc45700552 \h </w:instrText>
         </w:r>
         <w:r>
           <w:rPr>
@@ -3137,7 +3137,7 @@
           <w:lang w:val="en-US" w:eastAsia="en-US"/>
         </w:rPr>
       </w:pPr>
-      <w:hyperlink w:anchor="_Toc44068880" w:history="1">
+      <w:hyperlink w:anchor="_Toc45700553" w:history="1">
         <w:r>
           <w:rPr>
             <w:rStyle w:val="Hyperlink"/>
@@ -3174,7 +3174,7 @@
           <w:rPr>
             <w:webHidden/>
           </w:rPr>
-          <w:instrText xml:space="preserve"> PAGEREF _Toc44068880 \h </w:instrText>
+          <w:instrText xml:space="preserve"> PAGEREF _Toc45700553 \h </w:instrText>
         </w:r>
         <w:r>
           <w:rPr>
@@ -3210,7 +3210,7 @@
           <w:lang w:val="en-US" w:eastAsia="en-US"/>
         </w:rPr>
       </w:pPr>
-      <w:hyperlink w:anchor="_Toc44068881" w:history="1">
+      <w:hyperlink w:anchor="_Toc45700554" w:history="1">
         <w:r>
           <w:rPr>
             <w:rStyle w:val="Hyperlink"/>
@@ -3247,7 +3247,7 @@
           <w:rPr>
             <w:webHidden/>
           </w:rPr>
-          <w:instrText xml:space="preserve"> PAGEREF _Toc44068881 \h </w:instrText>
+          <w:instrText xml:space="preserve"> PAGEREF _Toc45700554 \h </w:instrText>
         </w:r>
         <w:r>
           <w:rPr>
@@ -3283,7 +3283,7 @@
           <w:lang w:val="en-US" w:eastAsia="en-US"/>
         </w:rPr>
       </w:pPr>
-      <w:hyperlink w:anchor="_Toc44068882" w:history="1">
+      <w:hyperlink w:anchor="_Toc45700555" w:history="1">
         <w:r>
           <w:rPr>
             <w:rStyle w:val="Hyperlink"/>
@@ -3320,7 +3320,7 @@
           <w:rPr>
             <w:webHidden/>
           </w:rPr>
-          <w:instrText xml:space="preserve"> PAGEREF _Toc44068882 \h </w:instrText>
+          <w:instrText xml:space="preserve"> PAGEREF _Toc45700555 \h </w:instrText>
         </w:r>
         <w:r>
           <w:rPr>
@@ -3356,7 +3356,7 @@
           <w:lang w:val="en-US" w:eastAsia="en-US"/>
         </w:rPr>
       </w:pPr>
-      <w:hyperlink w:anchor="_Toc44068883" w:history="1">
+      <w:hyperlink w:anchor="_Toc45700556" w:history="1">
         <w:r>
           <w:rPr>
             <w:rStyle w:val="Hyperlink"/>
@@ -3393,7 +3393,7 @@
           <w:rPr>
             <w:webHidden/>
           </w:rPr>
-          <w:instrText xml:space="preserve"> PAGEREF _Toc44068883 \h </w:instrText>
+          <w:instrText xml:space="preserve"> PAGEREF _Toc45700556 \h </w:instrText>
         </w:r>
         <w:r>
           <w:rPr>
@@ -3429,7 +3429,7 @@
           <w:lang w:val="en-US" w:eastAsia="en-US"/>
         </w:rPr>
       </w:pPr>
-      <w:hyperlink w:anchor="_Toc44068884" w:history="1">
+      <w:hyperlink w:anchor="_Toc45700557" w:history="1">
         <w:r>
           <w:rPr>
             <w:rStyle w:val="Hyperlink"/>
@@ -3466,7 +3466,7 @@
           <w:rPr>
             <w:webHidden/>
           </w:rPr>
-          <w:instrText xml:space="preserve"> PAGEREF _Toc44068884 \h </w:instrText>
+          <w:instrText xml:space="preserve"> PAGEREF _Toc45700557 \h </w:instrText>
         </w:r>
         <w:r>
           <w:rPr>
@@ -3502,7 +3502,7 @@
           <w:lang w:val="en-US" w:eastAsia="en-US"/>
         </w:rPr>
       </w:pPr>
-      <w:hyperlink w:anchor="_Toc44068885" w:history="1">
+      <w:hyperlink w:anchor="_Toc45700558" w:history="1">
         <w:r>
           <w:rPr>
             <w:rStyle w:val="Hyperlink"/>
@@ -3539,7 +3539,7 @@
           <w:rPr>
             <w:webHidden/>
           </w:rPr>
-          <w:instrText xml:space="preserve"> PAGEREF _Toc44068885 \h </w:instrText>
+          <w:instrText xml:space="preserve"> PAGEREF _Toc45700558 \h </w:instrText>
         </w:r>
         <w:r>
           <w:rPr>
@@ -3575,7 +3575,7 @@
           <w:lang w:val="en-US" w:eastAsia="en-US"/>
         </w:rPr>
       </w:pPr>
-      <w:hyperlink w:anchor="_Toc44068886" w:history="1">
+      <w:hyperlink w:anchor="_Toc45700559" w:history="1">
         <w:r>
           <w:rPr>
             <w:rStyle w:val="Hyperlink"/>
@@ -3612,7 +3612,7 @@
           <w:rPr>
             <w:webHidden/>
           </w:rPr>
-          <w:instrText xml:space="preserve"> PAGEREF _Toc44068886 \h </w:instrText>
+          <w:instrText xml:space="preserve"> PAGEREF _Toc45700559 \h </w:instrText>
         </w:r>
         <w:r>
           <w:rPr>
@@ -3648,7 +3648,7 @@
           <w:lang w:val="en-US" w:eastAsia="en-US"/>
         </w:rPr>
       </w:pPr>
-      <w:hyperlink w:anchor="_Toc44068887" w:history="1">
+      <w:hyperlink w:anchor="_Toc45700560" w:history="1">
         <w:r>
           <w:rPr>
             <w:rStyle w:val="Hyperlink"/>
@@ -3685,7 +3685,7 @@
           <w:rPr>
             <w:webHidden/>
           </w:rPr>
-          <w:instrText xml:space="preserve"> PAGEREF _Toc44068887 \h </w:instrText>
+          <w:instrText xml:space="preserve"> PAGEREF _Toc45700560 \h </w:instrText>
         </w:r>
         <w:r>
           <w:rPr>
@@ -3721,7 +3721,7 @@
           <w:lang w:val="en-US" w:eastAsia="en-US"/>
         </w:rPr>
       </w:pPr>
-      <w:hyperlink w:anchor="_Toc44068888" w:history="1">
+      <w:hyperlink w:anchor="_Toc45700561" w:history="1">
         <w:r>
           <w:rPr>
             <w:rStyle w:val="Hyperlink"/>
@@ -3758,7 +3758,7 @@
           <w:rPr>
             <w:webHidden/>
           </w:rPr>
-          <w:instrText xml:space="preserve"> PAGEREF _Toc44068888 \h </w:instrText>
+          <w:instrText xml:space="preserve"> PAGEREF _Toc45700561 \h </w:instrText>
         </w:r>
         <w:r>
           <w:rPr>
@@ -3794,7 +3794,7 @@
           <w:lang w:val="en-US" w:eastAsia="en-US"/>
         </w:rPr>
       </w:pPr>
-      <w:hyperlink w:anchor="_Toc44068889" w:history="1">
+      <w:hyperlink w:anchor="_Toc45700562" w:history="1">
         <w:r>
           <w:rPr>
             <w:rStyle w:val="Hyperlink"/>
@@ -3831,7 +3831,7 @@
           <w:rPr>
             <w:webHidden/>
           </w:rPr>
-          <w:instrText xml:space="preserve"> PAGEREF _Toc44068889 \h </w:instrText>
+          <w:instrText xml:space="preserve"> PAGEREF _Toc45700562 \h </w:instrText>
         </w:r>
         <w:r>
           <w:rPr>
@@ -3867,7 +3867,7 @@
           <w:lang w:val="en-US" w:eastAsia="en-US"/>
         </w:rPr>
       </w:pPr>
-      <w:hyperlink w:anchor="_Toc44068890" w:history="1">
+      <w:hyperlink w:anchor="_Toc45700563" w:history="1">
         <w:r>
           <w:rPr>
             <w:rStyle w:val="Hyperlink"/>
@@ -3904,7 +3904,7 @@
           <w:rPr>
             <w:webHidden/>
           </w:rPr>
-          <w:instrText xml:space="preserve"> PAGEREF _Toc44068890 \h </w:instrText>
+          <w:instrText xml:space="preserve"> PAGEREF _Toc45700563 \h </w:instrText>
         </w:r>
         <w:r>
           <w:rPr>
@@ -3940,7 +3940,7 @@
           <w:lang w:val="en-US" w:eastAsia="en-US"/>
         </w:rPr>
       </w:pPr>
-      <w:hyperlink w:anchor="_Toc44068891" w:history="1">
+      <w:hyperlink w:anchor="_Toc45700564" w:history="1">
         <w:r>
           <w:rPr>
             <w:rStyle w:val="Hyperlink"/>
@@ -3977,7 +3977,7 @@
           <w:rPr>
             <w:webHidden/>
           </w:rPr>
-          <w:instrText xml:space="preserve"> PAGEREF _Toc44068891 \h </w:instrText>
+          <w:instrText xml:space="preserve"> PAGEREF _Toc45700564 \h </w:instrText>
         </w:r>
         <w:r>
           <w:rPr>
@@ -4013,7 +4013,7 @@
           <w:lang w:val="en-US" w:eastAsia="en-US"/>
         </w:rPr>
       </w:pPr>
-      <w:hyperlink w:anchor="_Toc44068892" w:history="1">
+      <w:hyperlink w:anchor="_Toc45700565" w:history="1">
         <w:r>
           <w:rPr>
             <w:rStyle w:val="Hyperlink"/>
@@ -4050,7 +4050,7 @@
           <w:rPr>
             <w:webHidden/>
           </w:rPr>
-          <w:instrText xml:space="preserve"> PAGEREF _Toc44068892 \h </w:instrText>
+          <w:instrText xml:space="preserve"> PAGEREF _Toc45700565 \h </w:instrText>
         </w:r>
         <w:r>
           <w:rPr>
@@ -4086,7 +4086,7 @@
           <w:lang w:val="en-US" w:eastAsia="en-US"/>
         </w:rPr>
       </w:pPr>
-      <w:hyperlink w:anchor="_Toc44068893" w:history="1">
+      <w:hyperlink w:anchor="_Toc45700566" w:history="1">
         <w:r>
           <w:rPr>
             <w:rStyle w:val="Hyperlink"/>
@@ -4123,7 +4123,7 @@
           <w:rPr>
             <w:webHidden/>
           </w:rPr>
-          <w:instrText xml:space="preserve"> PAGEREF _Toc44068893 \h </w:instrText>
+          <w:instrText xml:space="preserve"> PAGEREF _Toc45700566 \h </w:instrText>
         </w:r>
         <w:r>
           <w:rPr>
@@ -4159,7 +4159,7 @@
           <w:lang w:val="en-US" w:eastAsia="en-US"/>
         </w:rPr>
       </w:pPr>
-      <w:hyperlink w:anchor="_Toc44068894" w:history="1">
+      <w:hyperlink w:anchor="_Toc45700567" w:history="1">
         <w:r>
           <w:rPr>
             <w:rStyle w:val="Hyperlink"/>
@@ -4196,7 +4196,7 @@
           <w:rPr>
             <w:webHidden/>
           </w:rPr>
-          <w:instrText xml:space="preserve"> PAGEREF _Toc44068894 \h </w:instrText>
+          <w:instrText xml:space="preserve"> PAGEREF _Toc45700567 \h </w:instrText>
         </w:r>
         <w:r>
           <w:rPr>
@@ -4232,7 +4232,7 @@
           <w:lang w:val="en-US" w:eastAsia="en-US"/>
         </w:rPr>
       </w:pPr>
-      <w:hyperlink w:anchor="_Toc44068895" w:history="1">
+      <w:hyperlink w:anchor="_Toc45700568" w:history="1">
         <w:r>
           <w:rPr>
             <w:rStyle w:val="Hyperlink"/>
@@ -4269,7 +4269,7 @@
           <w:rPr>
             <w:webHidden/>
           </w:rPr>
-          <w:instrText xml:space="preserve"> PAGEREF _Toc44068895 \h </w:instrText>
+          <w:instrText xml:space="preserve"> PAGEREF _Toc45700568 \h </w:instrText>
         </w:r>
         <w:r>
           <w:rPr>
@@ -4305,7 +4305,7 @@
           <w:lang w:val="en-US" w:eastAsia="en-US"/>
         </w:rPr>
       </w:pPr>
-      <w:hyperlink w:anchor="_Toc44068896" w:history="1">
+      <w:hyperlink w:anchor="_Toc45700569" w:history="1">
         <w:r>
           <w:rPr>
             <w:rStyle w:val="Hyperlink"/>
@@ -4342,7 +4342,7 @@
           <w:rPr>
             <w:webHidden/>
           </w:rPr>
-          <w:instrText xml:space="preserve"> PAGEREF _Toc44068896 \h </w:instrText>
+          <w:instrText xml:space="preserve"> PAGEREF _Toc45700569 \h </w:instrText>
         </w:r>
         <w:r>
           <w:rPr>
@@ -4378,7 +4378,7 @@
           <w:lang w:val="en-US" w:eastAsia="en-US"/>
         </w:rPr>
       </w:pPr>
-      <w:hyperlink w:anchor="_Toc44068897" w:history="1">
+      <w:hyperlink w:anchor="_Toc45700570" w:history="1">
         <w:r>
           <w:rPr>
             <w:rStyle w:val="Hyperlink"/>
@@ -4415,7 +4415,7 @@
           <w:rPr>
             <w:webHidden/>
           </w:rPr>
-          <w:instrText xml:space="preserve"> PAGEREF _Toc44068897 \h </w:instrText>
+          <w:instrText xml:space="preserve"> PAGEREF _Toc45700570 \h </w:instrText>
         </w:r>
         <w:r>
           <w:rPr>
@@ -4451,7 +4451,7 @@
           <w:lang w:val="en-US" w:eastAsia="en-US"/>
         </w:rPr>
       </w:pPr>
-      <w:hyperlink w:anchor="_Toc44068898" w:history="1">
+      <w:hyperlink w:anchor="_Toc45700571" w:history="1">
         <w:r>
           <w:rPr>
             <w:rStyle w:val="Hyperlink"/>
@@ -4488,7 +4488,7 @@
           <w:rPr>
             <w:webHidden/>
           </w:rPr>
-          <w:instrText xml:space="preserve"> PAGEREF _Toc44068898 \h </w:instrText>
+          <w:instrText xml:space="preserve"> PAGEREF _Toc45700571 \h </w:instrText>
         </w:r>
         <w:r>
           <w:rPr>
@@ -4524,7 +4524,7 @@
           <w:lang w:val="en-US" w:eastAsia="en-US"/>
         </w:rPr>
       </w:pPr>
-      <w:hyperlink w:anchor="_Toc44068899" w:history="1">
+      <w:hyperlink w:anchor="_Toc45700572" w:history="1">
         <w:r>
           <w:rPr>
             <w:rStyle w:val="Hyperlink"/>
@@ -4561,7 +4561,7 @@
           <w:rPr>
             <w:webHidden/>
           </w:rPr>
-          <w:instrText xml:space="preserve"> PAGEREF _Toc44068899 \h </w:instrText>
+          <w:instrText xml:space="preserve"> PAGEREF _Toc45700572 \h </w:instrText>
         </w:r>
         <w:r>
           <w:rPr>
@@ -4597,7 +4597,7 @@
           <w:lang w:val="en-US" w:eastAsia="en-US"/>
         </w:rPr>
       </w:pPr>
-      <w:hyperlink w:anchor="_Toc44068900" w:history="1">
+      <w:hyperlink w:anchor="_Toc45700573" w:history="1">
         <w:r>
           <w:rPr>
             <w:rStyle w:val="Hyperlink"/>
@@ -4634,7 +4634,7 @@
           <w:rPr>
             <w:webHidden/>
           </w:rPr>
-          <w:instrText xml:space="preserve"> PAGEREF _Toc44068900 \h </w:instrText>
+          <w:instrText xml:space="preserve"> PAGEREF _Toc45700573 \h </w:instrText>
         </w:r>
         <w:r>
           <w:rPr>
@@ -4670,7 +4670,7 @@
           <w:lang w:val="en-US" w:eastAsia="en-US"/>
         </w:rPr>
       </w:pPr>
-      <w:hyperlink w:anchor="_Toc44068901" w:history="1">
+      <w:hyperlink w:anchor="_Toc45700574" w:history="1">
         <w:r>
           <w:rPr>
             <w:rStyle w:val="Hyperlink"/>
@@ -4707,7 +4707,7 @@
           <w:rPr>
             <w:webHidden/>
           </w:rPr>
-          <w:instrText xml:space="preserve"> PAGEREF _Toc44068901 \h </w:instrText>
+          <w:instrText xml:space="preserve"> PAGEREF _Toc45700574 \h </w:instrText>
         </w:r>
         <w:r>
           <w:rPr>
@@ -4743,7 +4743,7 @@
           <w:lang w:val="en-US" w:eastAsia="en-US"/>
         </w:rPr>
       </w:pPr>
-      <w:hyperlink w:anchor="_Toc44068902" w:history="1">
+      <w:hyperlink w:anchor="_Toc45700575" w:history="1">
         <w:r>
           <w:rPr>
             <w:rStyle w:val="Hyperlink"/>
@@ -4780,7 +4780,7 @@
           <w:rPr>
             <w:webHidden/>
           </w:rPr>
-          <w:instrText xml:space="preserve"> PAGEREF _Toc44068902 \h </w:instrText>
+          <w:instrText xml:space="preserve"> PAGEREF _Toc45700575 \h </w:instrText>
         </w:r>
         <w:r>
           <w:rPr>
@@ -4817,7 +4817,7 @@
           <w:lang w:val="en-US" w:eastAsia="en-US"/>
         </w:rPr>
       </w:pPr>
-      <w:hyperlink w:anchor="_Toc44068903" w:history="1">
+      <w:hyperlink w:anchor="_Toc45700576" w:history="1">
         <w:r>
           <w:rPr>
             <w:rStyle w:val="Hyperlink"/>
@@ -4857,7 +4857,7 @@
           <w:rPr>
             <w:webHidden/>
           </w:rPr>
-          <w:instrText xml:space="preserve"> PAGEREF _Toc44068903 \h </w:instrText>
+          <w:instrText xml:space="preserve"> PAGEREF _Toc45700576 \h </w:instrText>
         </w:r>
         <w:r>
           <w:rPr>
@@ -4893,7 +4893,7 @@
           <w:lang w:val="en-US" w:eastAsia="en-US"/>
         </w:rPr>
       </w:pPr>
-      <w:hyperlink w:anchor="_Toc44068904" w:history="1">
+      <w:hyperlink w:anchor="_Toc45700577" w:history="1">
         <w:r>
           <w:rPr>
             <w:rStyle w:val="Hyperlink"/>
@@ -4930,7 +4930,7 @@
           <w:rPr>
             <w:webHidden/>
           </w:rPr>
-          <w:instrText xml:space="preserve"> PAGEREF _Toc44068904 \h </w:instrText>
+          <w:instrText xml:space="preserve"> PAGEREF _Toc45700577 \h </w:instrText>
         </w:r>
         <w:r>
           <w:rPr>
@@ -4966,7 +4966,7 @@
           <w:lang w:val="en-US" w:eastAsia="en-US"/>
         </w:rPr>
       </w:pPr>
-      <w:hyperlink w:anchor="_Toc44068905" w:history="1">
+      <w:hyperlink w:anchor="_Toc45700578" w:history="1">
         <w:r>
           <w:rPr>
             <w:rStyle w:val="Hyperlink"/>
@@ -5003,7 +5003,7 @@
           <w:rPr>
             <w:webHidden/>
           </w:rPr>
-          <w:instrText xml:space="preserve"> PAGEREF _Toc44068905 \h </w:instrText>
+          <w:instrText xml:space="preserve"> PAGEREF _Toc45700578 \h </w:instrText>
         </w:r>
         <w:r>
           <w:rPr>
@@ -5039,7 +5039,7 @@
           <w:lang w:val="en-US" w:eastAsia="en-US"/>
         </w:rPr>
       </w:pPr>
-      <w:hyperlink w:anchor="_Toc44068906" w:history="1">
+      <w:hyperlink w:anchor="_Toc45700579" w:history="1">
         <w:r>
           <w:rPr>
             <w:rStyle w:val="Hyperlink"/>
@@ -5076,7 +5076,7 @@
           <w:rPr>
             <w:webHidden/>
           </w:rPr>
-          <w:instrText xml:space="preserve"> PAGEREF _Toc44068906 \h </w:instrText>
+          <w:instrText xml:space="preserve"> PAGEREF _Toc45700579 \h </w:instrText>
         </w:r>
         <w:r>
           <w:rPr>
@@ -5112,7 +5112,7 @@
           <w:lang w:val="en-US" w:eastAsia="en-US"/>
         </w:rPr>
       </w:pPr>
-      <w:hyperlink w:anchor="_Toc44068907" w:history="1">
+      <w:hyperlink w:anchor="_Toc45700580" w:history="1">
         <w:r>
           <w:rPr>
             <w:rStyle w:val="Hyperlink"/>
@@ -5149,7 +5149,7 @@
           <w:rPr>
             <w:webHidden/>
           </w:rPr>
-          <w:instrText xml:space="preserve"> PAGEREF _Toc44068907 \h </w:instrText>
+          <w:instrText xml:space="preserve"> PAGEREF _Toc45700580 \h </w:instrText>
         </w:r>
         <w:r>
           <w:rPr>
@@ -5185,7 +5185,7 @@
           <w:lang w:val="en-US" w:eastAsia="en-US"/>
         </w:rPr>
       </w:pPr>
-      <w:hyperlink w:anchor="_Toc44068908" w:history="1">
+      <w:hyperlink w:anchor="_Toc45700581" w:history="1">
         <w:r>
           <w:rPr>
             <w:rStyle w:val="Hyperlink"/>
@@ -5222,7 +5222,7 @@
           <w:rPr>
             <w:webHidden/>
           </w:rPr>
-          <w:instrText xml:space="preserve"> PAGEREF _Toc44068908 \h </w:instrText>
+          <w:instrText xml:space="preserve"> PAGEREF _Toc45700581 \h </w:instrText>
         </w:r>
         <w:r>
           <w:rPr>
@@ -5258,7 +5258,7 @@
           <w:lang w:val="en-US" w:eastAsia="en-US"/>
         </w:rPr>
       </w:pPr>
-      <w:hyperlink w:anchor="_Toc44068909" w:history="1">
+      <w:hyperlink w:anchor="_Toc45700582" w:history="1">
         <w:r>
           <w:rPr>
             <w:rStyle w:val="Hyperlink"/>
@@ -5295,7 +5295,7 @@
           <w:rPr>
             <w:webHidden/>
           </w:rPr>
-          <w:instrText xml:space="preserve"> PAGEREF _Toc44068909 \h </w:instrText>
+          <w:instrText xml:space="preserve"> PAGEREF _Toc45700582 \h </w:instrText>
         </w:r>
         <w:r>
           <w:rPr>
@@ -5331,7 +5331,7 @@
           <w:lang w:val="en-US" w:eastAsia="en-US"/>
         </w:rPr>
       </w:pPr>
-      <w:hyperlink w:anchor="_Toc44068910" w:history="1">
+      <w:hyperlink w:anchor="_Toc45700583" w:history="1">
         <w:r>
           <w:rPr>
             <w:rStyle w:val="Hyperlink"/>
@@ -5368,7 +5368,7 @@
           <w:rPr>
             <w:webHidden/>
           </w:rPr>
-          <w:instrText xml:space="preserve"> PAGEREF _Toc44068910 \h </w:instrText>
+          <w:instrText xml:space="preserve"> PAGEREF _Toc45700583 \h </w:instrText>
         </w:r>
         <w:r>
           <w:rPr>
@@ -5404,7 +5404,7 @@
           <w:lang w:val="en-US" w:eastAsia="en-US"/>
         </w:rPr>
       </w:pPr>
-      <w:hyperlink w:anchor="_Toc44068911" w:history="1">
+      <w:hyperlink w:anchor="_Toc45700584" w:history="1">
         <w:r>
           <w:rPr>
             <w:rStyle w:val="Hyperlink"/>
@@ -5441,7 +5441,7 @@
           <w:rPr>
             <w:webHidden/>
           </w:rPr>
-          <w:instrText xml:space="preserve"> PAGEREF _Toc44068911 \h </w:instrText>
+          <w:instrText xml:space="preserve"> PAGEREF _Toc45700584 \h </w:instrText>
         </w:r>
         <w:r>
           <w:rPr>
@@ -5478,7 +5478,7 @@
           <w:lang w:val="en-US" w:eastAsia="en-US"/>
         </w:rPr>
       </w:pPr>
-      <w:hyperlink w:anchor="_Toc44068912" w:history="1">
+      <w:hyperlink w:anchor="_Toc45700585" w:history="1">
         <w:r>
           <w:rPr>
             <w:rStyle w:val="Hyperlink"/>
@@ -5516,7 +5516,7 @@
           <w:rPr>
             <w:webHidden/>
           </w:rPr>
-          <w:instrText xml:space="preserve"> PAGEREF _Toc44068912 \h </w:instrText>
+          <w:instrText xml:space="preserve"> PAGEREF _Toc45700585 \h </w:instrText>
         </w:r>
         <w:r>
           <w:rPr>
@@ -5552,7 +5552,7 @@
           <w:lang w:val="en-US" w:eastAsia="en-US"/>
         </w:rPr>
       </w:pPr>
-      <w:hyperlink w:anchor="_Toc44068913" w:history="1">
+      <w:hyperlink w:anchor="_Toc45700586" w:history="1">
         <w:r>
           <w:rPr>
             <w:rStyle w:val="Hyperlink"/>
@@ -5589,7 +5589,7 @@
           <w:rPr>
             <w:webHidden/>
           </w:rPr>
-          <w:instrText xml:space="preserve"> PAGEREF _Toc44068913 \h </w:instrText>
+          <w:instrText xml:space="preserve"> PAGEREF _Toc45700586 \h </w:instrText>
         </w:r>
         <w:r>
           <w:rPr>
@@ -5625,7 +5625,7 @@
           <w:lang w:val="en-US" w:eastAsia="en-US"/>
         </w:rPr>
       </w:pPr>
-      <w:hyperlink w:anchor="_Toc44068914" w:history="1">
+      <w:hyperlink w:anchor="_Toc45700587" w:history="1">
         <w:r>
           <w:rPr>
             <w:rStyle w:val="Hyperlink"/>
@@ -5662,7 +5662,7 @@
           <w:rPr>
             <w:webHidden/>
           </w:rPr>
-          <w:instrText xml:space="preserve"> PAGEREF _Toc44068914 \h </w:instrText>
+          <w:instrText xml:space="preserve"> PAGEREF _Toc45700587 \h </w:instrText>
         </w:r>
         <w:r>
           <w:rPr>
@@ -5698,7 +5698,7 @@
           <w:lang w:val="en-US" w:eastAsia="en-US"/>
         </w:rPr>
       </w:pPr>
-      <w:hyperlink w:anchor="_Toc44068915" w:history="1">
+      <w:hyperlink w:anchor="_Toc45700588" w:history="1">
         <w:r>
           <w:rPr>
             <w:rStyle w:val="Hyperlink"/>
@@ -5735,7 +5735,7 @@
           <w:rPr>
             <w:webHidden/>
           </w:rPr>
-          <w:instrText xml:space="preserve"> PAGEREF _Toc44068915 \h </w:instrText>
+          <w:instrText xml:space="preserve"> PAGEREF _Toc45700588 \h </w:instrText>
         </w:r>
         <w:r>
           <w:rPr>
@@ -5771,7 +5771,7 @@
           <w:lang w:val="en-US" w:eastAsia="en-US"/>
         </w:rPr>
       </w:pPr>
-      <w:hyperlink w:anchor="_Toc44068916" w:history="1">
+      <w:hyperlink w:anchor="_Toc45700589" w:history="1">
         <w:r>
           <w:rPr>
             <w:rStyle w:val="Hyperlink"/>
@@ -5808,7 +5808,7 @@
           <w:rPr>
             <w:webHidden/>
           </w:rPr>
-          <w:instrText xml:space="preserve"> PAGEREF _Toc44068916 \h </w:instrText>
+          <w:instrText xml:space="preserve"> PAGEREF _Toc45700589 \h </w:instrText>
         </w:r>
         <w:r>
           <w:rPr>
@@ -5844,7 +5844,7 @@
           <w:lang w:val="en-US" w:eastAsia="en-US"/>
         </w:rPr>
       </w:pPr>
-      <w:hyperlink w:anchor="_Toc44068917" w:history="1">
+      <w:hyperlink w:anchor="_Toc45700590" w:history="1">
         <w:r>
           <w:rPr>
             <w:rStyle w:val="Hyperlink"/>
@@ -5881,7 +5881,7 @@
           <w:rPr>
             <w:webHidden/>
           </w:rPr>
-          <w:instrText xml:space="preserve"> PAGEREF _Toc44068917 \h </w:instrText>
+          <w:instrText xml:space="preserve"> PAGEREF _Toc45700590 \h </w:instrText>
         </w:r>
         <w:r>
           <w:rPr>
@@ -5917,7 +5917,7 @@
           <w:lang w:val="en-US" w:eastAsia="en-US"/>
         </w:rPr>
       </w:pPr>
-      <w:hyperlink w:anchor="_Toc44068918" w:history="1">
+      <w:hyperlink w:anchor="_Toc45700591" w:history="1">
         <w:r>
           <w:rPr>
             <w:rStyle w:val="Hyperlink"/>
@@ -5954,7 +5954,7 @@
           <w:rPr>
             <w:webHidden/>
           </w:rPr>
-          <w:instrText xml:space="preserve"> PAGEREF _Toc44068918 \h </w:instrText>
+          <w:instrText xml:space="preserve"> PAGEREF _Toc45700591 \h </w:instrText>
         </w:r>
         <w:r>
           <w:rPr>
@@ -5990,7 +5990,7 @@
           <w:lang w:val="en-US" w:eastAsia="en-US"/>
         </w:rPr>
       </w:pPr>
-      <w:hyperlink w:anchor="_Toc44068919" w:history="1">
+      <w:hyperlink w:anchor="_Toc45700592" w:history="1">
         <w:r>
           <w:rPr>
             <w:rStyle w:val="Hyperlink"/>
@@ -6027,7 +6027,7 @@
           <w:rPr>
             <w:webHidden/>
           </w:rPr>
-          <w:instrText xml:space="preserve"> PAGEREF _Toc44068919 \h </w:instrText>
+          <w:instrText xml:space="preserve"> PAGEREF _Toc45700592 \h </w:instrText>
         </w:r>
         <w:r>
           <w:rPr>
@@ -6063,7 +6063,7 @@
           <w:lang w:val="en-US" w:eastAsia="en-US"/>
         </w:rPr>
       </w:pPr>
-      <w:hyperlink w:anchor="_Toc44068920" w:history="1">
+      <w:hyperlink w:anchor="_Toc45700593" w:history="1">
         <w:r>
           <w:rPr>
             <w:rStyle w:val="Hyperlink"/>
@@ -6100,7 +6100,7 @@
           <w:rPr>
             <w:webHidden/>
           </w:rPr>
-          <w:instrText xml:space="preserve"> PAGEREF _Toc44068920 \h </w:instrText>
+          <w:instrText xml:space="preserve"> PAGEREF _Toc45700593 \h </w:instrText>
         </w:r>
         <w:r>
           <w:rPr>
@@ -6136,7 +6136,7 @@
           <w:lang w:val="en-US" w:eastAsia="en-US"/>
         </w:rPr>
       </w:pPr>
-      <w:hyperlink w:anchor="_Toc44068921" w:history="1">
+      <w:hyperlink w:anchor="_Toc45700594" w:history="1">
         <w:r>
           <w:rPr>
             <w:rStyle w:val="Hyperlink"/>
@@ -6173,7 +6173,7 @@
           <w:rPr>
             <w:webHidden/>
           </w:rPr>
-          <w:instrText xml:space="preserve"> PAGEREF _Toc44068921 \h </w:instrText>
+          <w:instrText xml:space="preserve"> PAGEREF _Toc45700594 \h </w:instrText>
         </w:r>
         <w:r>
           <w:rPr>
@@ -6209,7 +6209,7 @@
           <w:lang w:val="en-US" w:eastAsia="en-US"/>
         </w:rPr>
       </w:pPr>
-      <w:hyperlink w:anchor="_Toc44068922" w:history="1">
+      <w:hyperlink w:anchor="_Toc45700595" w:history="1">
         <w:r>
           <w:rPr>
             <w:rStyle w:val="Hyperlink"/>
@@ -6246,7 +6246,7 @@
           <w:rPr>
             <w:webHidden/>
           </w:rPr>
-          <w:instrText xml:space="preserve"> PAGEREF _Toc44068922 \h </w:instrText>
+          <w:instrText xml:space="preserve"> PAGEREF _Toc45700595 \h </w:instrText>
         </w:r>
         <w:r>
           <w:rPr>
@@ -6282,7 +6282,7 @@
           <w:lang w:val="en-US" w:eastAsia="en-US"/>
         </w:rPr>
       </w:pPr>
-      <w:hyperlink w:anchor="_Toc44068923" w:history="1">
+      <w:hyperlink w:anchor="_Toc45700596" w:history="1">
         <w:r>
           <w:rPr>
             <w:rStyle w:val="Hyperlink"/>
@@ -6319,7 +6319,7 @@
           <w:rPr>
             <w:webHidden/>
           </w:rPr>
-          <w:instrText xml:space="preserve"> PAGEREF _Toc44068923 \h </w:instrText>
+          <w:instrText xml:space="preserve"> PAGEREF _Toc45700596 \h </w:instrText>
         </w:r>
         <w:r>
           <w:rPr>
@@ -6355,7 +6355,7 @@
           <w:lang w:val="en-US" w:eastAsia="en-US"/>
         </w:rPr>
       </w:pPr>
-      <w:hyperlink w:anchor="_Toc44068924" w:history="1">
+      <w:hyperlink w:anchor="_Toc45700597" w:history="1">
         <w:r>
           <w:rPr>
             <w:rStyle w:val="Hyperlink"/>
@@ -6392,7 +6392,7 @@
           <w:rPr>
             <w:webHidden/>
           </w:rPr>
-          <w:instrText xml:space="preserve"> PAGEREF _Toc44068924 \h </w:instrText>
+          <w:instrText xml:space="preserve"> PAGEREF _Toc45700597 \h </w:instrText>
         </w:r>
         <w:r>
           <w:rPr>
@@ -6428,7 +6428,7 @@
           <w:lang w:val="en-US" w:eastAsia="en-US"/>
         </w:rPr>
       </w:pPr>
-      <w:hyperlink w:anchor="_Toc44068925" w:history="1">
+      <w:hyperlink w:anchor="_Toc45700598" w:history="1">
         <w:r>
           <w:rPr>
             <w:rStyle w:val="Hyperlink"/>
@@ -6465,7 +6465,7 @@
           <w:rPr>
             <w:webHidden/>
           </w:rPr>
-          <w:instrText xml:space="preserve"> PAGEREF _Toc44068925 \h </w:instrText>
+          <w:instrText xml:space="preserve"> PAGEREF _Toc45700598 \h </w:instrText>
         </w:r>
         <w:r>
           <w:rPr>
@@ -6501,7 +6501,7 @@
           <w:lang w:val="en-US" w:eastAsia="en-US"/>
         </w:rPr>
       </w:pPr>
-      <w:hyperlink w:anchor="_Toc44068926" w:history="1">
+      <w:hyperlink w:anchor="_Toc45700599" w:history="1">
         <w:r>
           <w:rPr>
             <w:rStyle w:val="Hyperlink"/>
@@ -6538,7 +6538,7 @@
           <w:rPr>
             <w:webHidden/>
           </w:rPr>
-          <w:instrText xml:space="preserve"> PAGEREF _Toc44068926 \h </w:instrText>
+          <w:instrText xml:space="preserve"> PAGEREF _Toc45700599 \h </w:instrText>
         </w:r>
         <w:r>
           <w:rPr>
@@ -6574,7 +6574,7 @@
           <w:lang w:val="en-US" w:eastAsia="en-US"/>
         </w:rPr>
       </w:pPr>
-      <w:hyperlink w:anchor="_Toc44068927" w:history="1">
+      <w:hyperlink w:anchor="_Toc45700600" w:history="1">
         <w:r>
           <w:rPr>
             <w:rStyle w:val="Hyperlink"/>
@@ -6611,7 +6611,7 @@
           <w:rPr>
             <w:webHidden/>
           </w:rPr>
-          <w:instrText xml:space="preserve"> PAGEREF _Toc44068927 \h </w:instrText>
+          <w:instrText xml:space="preserve"> PAGEREF _Toc45700600 \h </w:instrText>
         </w:r>
         <w:r>
           <w:rPr>
@@ -6647,7 +6647,7 @@
           <w:lang w:val="en-US" w:eastAsia="en-US"/>
         </w:rPr>
       </w:pPr>
-      <w:hyperlink w:anchor="_Toc44068928" w:history="1">
+      <w:hyperlink w:anchor="_Toc45700601" w:history="1">
         <w:r>
           <w:rPr>
             <w:rStyle w:val="Hyperlink"/>
@@ -6684,7 +6684,7 @@
           <w:rPr>
             <w:webHidden/>
           </w:rPr>
-          <w:instrText xml:space="preserve"> PAGEREF _Toc44068928 \h </w:instrText>
+          <w:instrText xml:space="preserve"> PAGEREF _Toc45700601 \h </w:instrText>
         </w:r>
         <w:r>
           <w:rPr>
@@ -6720,7 +6720,7 @@
           <w:lang w:val="en-US" w:eastAsia="en-US"/>
         </w:rPr>
       </w:pPr>
-      <w:hyperlink w:anchor="_Toc44068929" w:history="1">
+      <w:hyperlink w:anchor="_Toc45700602" w:history="1">
         <w:r>
           <w:rPr>
             <w:rStyle w:val="Hyperlink"/>
@@ -6757,7 +6757,7 @@
           <w:rPr>
             <w:webHidden/>
           </w:rPr>
-          <w:instrText xml:space="preserve"> PAGEREF _Toc44068929 \h </w:instrText>
+          <w:instrText xml:space="preserve"> PAGEREF _Toc45700602 \h </w:instrText>
         </w:r>
         <w:r>
           <w:rPr>
@@ -6793,7 +6793,7 @@
           <w:lang w:val="en-US" w:eastAsia="en-US"/>
         </w:rPr>
       </w:pPr>
-      <w:hyperlink w:anchor="_Toc44068930" w:history="1">
+      <w:hyperlink w:anchor="_Toc45700603" w:history="1">
         <w:r>
           <w:rPr>
             <w:rStyle w:val="Hyperlink"/>
@@ -6830,7 +6830,7 @@
           <w:rPr>
             <w:webHidden/>
           </w:rPr>
-          <w:instrText xml:space="preserve"> PAGEREF _Toc44068930 \h </w:instrText>
+          <w:instrText xml:space="preserve"> PAGEREF _Toc45700603 \h </w:instrText>
         </w:r>
         <w:r>
           <w:rPr>
@@ -6866,7 +6866,7 @@
           <w:lang w:val="en-US" w:eastAsia="en-US"/>
         </w:rPr>
       </w:pPr>
-      <w:hyperlink w:anchor="_Toc44068931" w:history="1">
+      <w:hyperlink w:anchor="_Toc45700604" w:history="1">
         <w:r>
           <w:rPr>
             <w:rStyle w:val="Hyperlink"/>
@@ -6903,7 +6903,7 @@
           <w:rPr>
             <w:webHidden/>
           </w:rPr>
-          <w:instrText xml:space="preserve"> PAGEREF _Toc44068931 \h </w:instrText>
+          <w:instrText xml:space="preserve"> PAGEREF _Toc45700604 \h </w:instrText>
         </w:r>
         <w:r>
           <w:rPr>
@@ -6939,7 +6939,7 @@
           <w:lang w:val="en-US" w:eastAsia="en-US"/>
         </w:rPr>
       </w:pPr>
-      <w:hyperlink w:anchor="_Toc44068932" w:history="1">
+      <w:hyperlink w:anchor="_Toc45700605" w:history="1">
         <w:r>
           <w:rPr>
             <w:rStyle w:val="Hyperlink"/>
@@ -6976,7 +6976,7 @@
           <w:rPr>
             <w:webHidden/>
           </w:rPr>
-          <w:instrText xml:space="preserve"> PAGEREF _Toc44068932 \h </w:instrText>
+          <w:instrText xml:space="preserve"> PAGEREF _Toc45700605 \h </w:instrText>
         </w:r>
         <w:r>
           <w:rPr>
@@ -7012,7 +7012,7 @@
           <w:lang w:val="en-US" w:eastAsia="en-US"/>
         </w:rPr>
       </w:pPr>
-      <w:hyperlink w:anchor="_Toc44068933" w:history="1">
+      <w:hyperlink w:anchor="_Toc45700606" w:history="1">
         <w:r>
           <w:rPr>
             <w:rStyle w:val="Hyperlink"/>
@@ -7049,7 +7049,7 @@
           <w:rPr>
             <w:webHidden/>
           </w:rPr>
-          <w:instrText xml:space="preserve"> PAGEREF _Toc44068933 \h </w:instrText>
+          <w:instrText xml:space="preserve"> PAGEREF _Toc45700606 \h </w:instrText>
         </w:r>
         <w:r>
           <w:rPr>
@@ -7085,7 +7085,7 @@
           <w:lang w:val="en-US" w:eastAsia="en-US"/>
         </w:rPr>
       </w:pPr>
-      <w:hyperlink w:anchor="_Toc44068934" w:history="1">
+      <w:hyperlink w:anchor="_Toc45700607" w:history="1">
         <w:r>
           <w:rPr>
             <w:rStyle w:val="Hyperlink"/>
@@ -7122,7 +7122,7 @@
           <w:rPr>
             <w:webHidden/>
           </w:rPr>
-          <w:instrText xml:space="preserve"> PAGEREF _Toc44068934 \h </w:instrText>
+          <w:instrText xml:space="preserve"> PAGEREF _Toc45700607 \h </w:instrText>
         </w:r>
         <w:r>
           <w:rPr>
@@ -7158,7 +7158,7 @@
           <w:lang w:val="en-US" w:eastAsia="en-US"/>
         </w:rPr>
       </w:pPr>
-      <w:hyperlink w:anchor="_Toc44068935" w:history="1">
+      <w:hyperlink w:anchor="_Toc45700608" w:history="1">
         <w:r>
           <w:rPr>
             <w:rStyle w:val="Hyperlink"/>
@@ -7195,7 +7195,7 @@
           <w:rPr>
             <w:webHidden/>
           </w:rPr>
-          <w:instrText xml:space="preserve"> PAGEREF _Toc44068935 \h </w:instrText>
+          <w:instrText xml:space="preserve"> PAGEREF _Toc45700608 \h </w:instrText>
         </w:r>
         <w:r>
           <w:rPr>
@@ -7231,7 +7231,7 @@
           <w:lang w:val="en-US" w:eastAsia="en-US"/>
         </w:rPr>
       </w:pPr>
-      <w:hyperlink w:anchor="_Toc44068936" w:history="1">
+      <w:hyperlink w:anchor="_Toc45700609" w:history="1">
         <w:r>
           <w:rPr>
             <w:rStyle w:val="Hyperlink"/>
@@ -7268,7 +7268,7 @@
           <w:rPr>
             <w:webHidden/>
           </w:rPr>
-          <w:instrText xml:space="preserve"> PAGEREF _Toc44068936 \h </w:instrText>
+          <w:instrText xml:space="preserve"> PAGEREF _Toc45700609 \h </w:instrText>
         </w:r>
         <w:r>
           <w:rPr>
@@ -7304,7 +7304,7 @@
           <w:lang w:val="en-US" w:eastAsia="en-US"/>
         </w:rPr>
       </w:pPr>
-      <w:hyperlink w:anchor="_Toc44068937" w:history="1">
+      <w:hyperlink w:anchor="_Toc45700610" w:history="1">
         <w:r>
           <w:rPr>
             <w:rStyle w:val="Hyperlink"/>
@@ -7341,7 +7341,7 @@
           <w:rPr>
             <w:webHidden/>
           </w:rPr>
-          <w:instrText xml:space="preserve"> PAGEREF _Toc44068937 \h </w:instrText>
+          <w:instrText xml:space="preserve"> PAGEREF _Toc45700610 \h </w:instrText>
         </w:r>
         <w:r>
           <w:rPr>
@@ -7377,7 +7377,7 @@
           <w:lang w:val="en-US" w:eastAsia="en-US"/>
         </w:rPr>
       </w:pPr>
-      <w:hyperlink w:anchor="_Toc44068938" w:history="1">
+      <w:hyperlink w:anchor="_Toc45700611" w:history="1">
         <w:r>
           <w:rPr>
             <w:rStyle w:val="Hyperlink"/>
@@ -7414,7 +7414,7 @@
           <w:rPr>
             <w:webHidden/>
           </w:rPr>
-          <w:instrText xml:space="preserve"> PAGEREF _Toc44068938 \h </w:instrText>
+          <w:instrText xml:space="preserve"> PAGEREF _Toc45700611 \h </w:instrText>
         </w:r>
         <w:r>
           <w:rPr>
@@ -7450,7 +7450,7 @@
           <w:lang w:val="en-US" w:eastAsia="en-US"/>
         </w:rPr>
       </w:pPr>
-      <w:hyperlink w:anchor="_Toc44068939" w:history="1">
+      <w:hyperlink w:anchor="_Toc45700612" w:history="1">
         <w:r>
           <w:rPr>
             <w:rStyle w:val="Hyperlink"/>
@@ -7487,7 +7487,7 @@
           <w:rPr>
             <w:webHidden/>
           </w:rPr>
-          <w:instrText xml:space="preserve"> PAGEREF _Toc44068939 \h </w:instrText>
+          <w:instrText xml:space="preserve"> PAGEREF _Toc45700612 \h </w:instrText>
         </w:r>
         <w:r>
           <w:rPr>
@@ -7523,7 +7523,7 @@
           <w:lang w:val="en-US" w:eastAsia="en-US"/>
         </w:rPr>
       </w:pPr>
-      <w:hyperlink w:anchor="_Toc44068940" w:history="1">
+      <w:hyperlink w:anchor="_Toc45700613" w:history="1">
         <w:r>
           <w:rPr>
             <w:rStyle w:val="Hyperlink"/>
@@ -7560,7 +7560,7 @@
           <w:rPr>
             <w:webHidden/>
           </w:rPr>
-          <w:instrText xml:space="preserve"> PAGEREF _Toc44068940 \h </w:instrText>
+          <w:instrText xml:space="preserve"> PAGEREF _Toc45700613 \h </w:instrText>
         </w:r>
         <w:r>
           <w:rPr>
@@ -7596,7 +7596,7 @@
           <w:lang w:val="en-US" w:eastAsia="en-US"/>
         </w:rPr>
       </w:pPr>
-      <w:hyperlink w:anchor="_Toc44068941" w:history="1">
+      <w:hyperlink w:anchor="_Toc45700614" w:history="1">
         <w:r>
           <w:rPr>
             <w:rStyle w:val="Hyperlink"/>
@@ -7633,7 +7633,7 @@
           <w:rPr>
             <w:webHidden/>
           </w:rPr>
-          <w:instrText xml:space="preserve"> PAGEREF _Toc44068941 \h </w:instrText>
+          <w:instrText xml:space="preserve"> PAGEREF _Toc45700614 \h </w:instrText>
         </w:r>
         <w:r>
           <w:rPr>
@@ -7669,7 +7669,7 @@
           <w:lang w:val="en-US" w:eastAsia="en-US"/>
         </w:rPr>
       </w:pPr>
-      <w:hyperlink w:anchor="_Toc44068942" w:history="1">
+      <w:hyperlink w:anchor="_Toc45700615" w:history="1">
         <w:r>
           <w:rPr>
             <w:rStyle w:val="Hyperlink"/>
@@ -7706,7 +7706,7 @@
           <w:rPr>
             <w:webHidden/>
           </w:rPr>
-          <w:instrText xml:space="preserve"> PAGEREF _Toc44068942 \h </w:instrText>
+          <w:instrText xml:space="preserve"> PAGEREF _Toc45700615 \h </w:instrText>
         </w:r>
         <w:r>
           <w:rPr>
@@ -7742,7 +7742,7 @@
           <w:lang w:val="en-US" w:eastAsia="en-US"/>
         </w:rPr>
       </w:pPr>
-      <w:hyperlink w:anchor="_Toc44068943" w:history="1">
+      <w:hyperlink w:anchor="_Toc45700616" w:history="1">
         <w:r>
           <w:rPr>
             <w:rStyle w:val="Hyperlink"/>
@@ -7779,7 +7779,7 @@
           <w:rPr>
             <w:webHidden/>
           </w:rPr>
-          <w:instrText xml:space="preserve"> PAGEREF _Toc44068943 \h </w:instrText>
+          <w:instrText xml:space="preserve"> PAGEREF _Toc45700616 \h </w:instrText>
         </w:r>
         <w:r>
           <w:rPr>
@@ -7815,7 +7815,7 @@
           <w:lang w:val="en-US" w:eastAsia="en-US"/>
         </w:rPr>
       </w:pPr>
-      <w:hyperlink w:anchor="_Toc44068944" w:history="1">
+      <w:hyperlink w:anchor="_Toc45700617" w:history="1">
         <w:r>
           <w:rPr>
             <w:rStyle w:val="Hyperlink"/>
@@ -7852,7 +7852,7 @@
           <w:rPr>
             <w:webHidden/>
           </w:rPr>
-          <w:instrText xml:space="preserve"> PAGEREF _Toc44068944 \h </w:instrText>
+          <w:instrText xml:space="preserve"> PAGEREF _Toc45700617 \h </w:instrText>
         </w:r>
         <w:r>
           <w:rPr>
@@ -7888,7 +7888,7 @@
           <w:lang w:val="en-US" w:eastAsia="en-US"/>
         </w:rPr>
       </w:pPr>
-      <w:hyperlink w:anchor="_Toc44068945" w:history="1">
+      <w:hyperlink w:anchor="_Toc45700618" w:history="1">
         <w:r>
           <w:rPr>
             <w:rStyle w:val="Hyperlink"/>
@@ -7925,7 +7925,7 @@
           <w:rPr>
             <w:webHidden/>
           </w:rPr>
-          <w:instrText xml:space="preserve"> PAGEREF _Toc44068945 \h </w:instrText>
+          <w:instrText xml:space="preserve"> PAGEREF _Toc45700618 \h </w:instrText>
         </w:r>
         <w:r>
           <w:rPr>
@@ -7961,7 +7961,7 @@
           <w:lang w:val="en-US" w:eastAsia="en-US"/>
         </w:rPr>
       </w:pPr>
-      <w:hyperlink w:anchor="_Toc44068946" w:history="1">
+      <w:hyperlink w:anchor="_Toc45700619" w:history="1">
         <w:r>
           <w:rPr>
             <w:rStyle w:val="Hyperlink"/>
@@ -7998,7 +7998,7 @@
           <w:rPr>
             <w:webHidden/>
           </w:rPr>
-          <w:instrText xml:space="preserve"> PAGEREF _Toc44068946 \h </w:instrText>
+          <w:instrText xml:space="preserve"> PAGEREF _Toc45700619 \h </w:instrText>
         </w:r>
         <w:r>
           <w:rPr>
@@ -8034,7 +8034,7 @@
           <w:lang w:val="en-US" w:eastAsia="en-US"/>
         </w:rPr>
       </w:pPr>
-      <w:hyperlink w:anchor="_Toc44068947" w:history="1">
+      <w:hyperlink w:anchor="_Toc45700620" w:history="1">
         <w:r>
           <w:rPr>
             <w:rStyle w:val="Hyperlink"/>
@@ -8071,7 +8071,7 @@
           <w:rPr>
             <w:webHidden/>
           </w:rPr>
-          <w:instrText xml:space="preserve"> PAGEREF _Toc44068947 \h </w:instrText>
+          <w:instrText xml:space="preserve"> PAGEREF _Toc45700620 \h </w:instrText>
         </w:r>
         <w:r>
           <w:rPr>
@@ -8107,7 +8107,7 @@
           <w:lang w:val="en-US" w:eastAsia="en-US"/>
         </w:rPr>
       </w:pPr>
-      <w:hyperlink w:anchor="_Toc44068948" w:history="1">
+      <w:hyperlink w:anchor="_Toc45700621" w:history="1">
         <w:r>
           <w:rPr>
             <w:rStyle w:val="Hyperlink"/>
@@ -8144,7 +8144,7 @@
           <w:rPr>
             <w:webHidden/>
           </w:rPr>
-          <w:instrText xml:space="preserve"> PAGEREF _Toc44068948 \h </w:instrText>
+          <w:instrText xml:space="preserve"> PAGEREF _Toc45700621 \h </w:instrText>
         </w:r>
         <w:r>
           <w:rPr>
@@ -8180,7 +8180,7 @@
           <w:lang w:val="en-US" w:eastAsia="en-US"/>
         </w:rPr>
       </w:pPr>
-      <w:hyperlink w:anchor="_Toc44068949" w:history="1">
+      <w:hyperlink w:anchor="_Toc45700622" w:history="1">
         <w:r>
           <w:rPr>
             <w:rStyle w:val="Hyperlink"/>
@@ -8217,7 +8217,7 @@
           <w:rPr>
             <w:webHidden/>
           </w:rPr>
-          <w:instrText xml:space="preserve"> PAGEREF _Toc44068949 \h </w:instrText>
+          <w:instrText xml:space="preserve"> PAGEREF _Toc45700622 \h </w:instrText>
         </w:r>
         <w:r>
           <w:rPr>
@@ -8253,7 +8253,7 @@
           <w:lang w:val="en-US" w:eastAsia="en-US"/>
         </w:rPr>
       </w:pPr>
-      <w:hyperlink w:anchor="_Toc44068950" w:history="1">
+      <w:hyperlink w:anchor="_Toc45700623" w:history="1">
         <w:r>
           <w:rPr>
             <w:rStyle w:val="Hyperlink"/>
@@ -8290,7 +8290,7 @@
           <w:rPr>
             <w:webHidden/>
           </w:rPr>
-          <w:instrText xml:space="preserve"> PAGEREF _Toc44068950 \h </w:instrText>
+          <w:instrText xml:space="preserve"> PAGEREF _Toc45700623 \h </w:instrText>
         </w:r>
         <w:r>
           <w:rPr>
@@ -8326,7 +8326,7 @@
           <w:lang w:val="en-US" w:eastAsia="en-US"/>
         </w:rPr>
       </w:pPr>
-      <w:hyperlink w:anchor="_Toc44068951" w:history="1">
+      <w:hyperlink w:anchor="_Toc45700624" w:history="1">
         <w:r>
           <w:rPr>
             <w:rStyle w:val="Hyperlink"/>
@@ -8363,7 +8363,7 @@
           <w:rPr>
             <w:webHidden/>
           </w:rPr>
-          <w:instrText xml:space="preserve"> PAGEREF _Toc44068951 \h </w:instrText>
+          <w:instrText xml:space="preserve"> PAGEREF _Toc45700624 \h </w:instrText>
         </w:r>
         <w:r>
           <w:rPr>
@@ -8399,7 +8399,7 @@
           <w:lang w:val="en-US" w:eastAsia="en-US"/>
         </w:rPr>
       </w:pPr>
-      <w:hyperlink w:anchor="_Toc44068952" w:history="1">
+      <w:hyperlink w:anchor="_Toc45700625" w:history="1">
         <w:r>
           <w:rPr>
             <w:rStyle w:val="Hyperlink"/>
@@ -8436,7 +8436,7 @@
           <w:rPr>
             <w:webHidden/>
           </w:rPr>
-          <w:instrText xml:space="preserve"> PAGEREF _Toc44068952 \h </w:instrText>
+          <w:instrText xml:space="preserve"> PAGEREF _Toc45700625 \h </w:instrText>
         </w:r>
         <w:r>
           <w:rPr>
@@ -8472,7 +8472,7 @@
           <w:lang w:val="en-US" w:eastAsia="en-US"/>
         </w:rPr>
       </w:pPr>
-      <w:hyperlink w:anchor="_Toc44068953" w:history="1">
+      <w:hyperlink w:anchor="_Toc45700626" w:history="1">
         <w:r>
           <w:rPr>
             <w:rStyle w:val="Hyperlink"/>
@@ -8509,7 +8509,7 @@
           <w:rPr>
             <w:webHidden/>
           </w:rPr>
-          <w:instrText xml:space="preserve"> PAGEREF _Toc44068953 \h </w:instrText>
+          <w:instrText xml:space="preserve"> PAGEREF _Toc45700626 \h </w:instrText>
         </w:r>
         <w:r>
           <w:rPr>
@@ -8545,7 +8545,7 @@
           <w:lang w:val="en-US" w:eastAsia="en-US"/>
         </w:rPr>
       </w:pPr>
-      <w:hyperlink w:anchor="_Toc44068954" w:history="1">
+      <w:hyperlink w:anchor="_Toc45700627" w:history="1">
         <w:r>
           <w:rPr>
             <w:rStyle w:val="Hyperlink"/>
@@ -8582,7 +8582,7 @@
           <w:rPr>
             <w:webHidden/>
           </w:rPr>
-          <w:instrText xml:space="preserve"> PAGEREF _Toc44068954 \h </w:instrText>
+          <w:instrText xml:space="preserve"> PAGEREF _Toc45700627 \h </w:instrText>
         </w:r>
         <w:r>
           <w:rPr>
@@ -8618,7 +8618,7 @@
           <w:lang w:val="en-US" w:eastAsia="en-US"/>
         </w:rPr>
       </w:pPr>
-      <w:hyperlink w:anchor="_Toc44068955" w:history="1">
+      <w:hyperlink w:anchor="_Toc45700628" w:history="1">
         <w:r>
           <w:rPr>
             <w:rStyle w:val="Hyperlink"/>
@@ -8655,7 +8655,7 @@
           <w:rPr>
             <w:webHidden/>
           </w:rPr>
-          <w:instrText xml:space="preserve"> PAGEREF _Toc44068955 \h </w:instrText>
+          <w:instrText xml:space="preserve"> PAGEREF _Toc45700628 \h </w:instrText>
         </w:r>
         <w:r>
           <w:rPr>
@@ -8691,7 +8691,7 @@
           <w:lang w:val="en-US" w:eastAsia="en-US"/>
         </w:rPr>
       </w:pPr>
-      <w:hyperlink w:anchor="_Toc44068956" w:history="1">
+      <w:hyperlink w:anchor="_Toc45700629" w:history="1">
         <w:r>
           <w:rPr>
             <w:rStyle w:val="Hyperlink"/>
@@ -8728,7 +8728,7 @@
           <w:rPr>
             <w:webHidden/>
           </w:rPr>
-          <w:instrText xml:space="preserve"> PAGEREF _Toc44068956 \h </w:instrText>
+          <w:instrText xml:space="preserve"> PAGEREF _Toc45700629 \h </w:instrText>
         </w:r>
         <w:r>
           <w:rPr>
@@ -8764,7 +8764,7 @@
           <w:lang w:val="en-US" w:eastAsia="en-US"/>
         </w:rPr>
       </w:pPr>
-      <w:hyperlink w:anchor="_Toc44068957" w:history="1">
+      <w:hyperlink w:anchor="_Toc45700630" w:history="1">
         <w:r>
           <w:rPr>
             <w:rStyle w:val="Hyperlink"/>
@@ -8801,7 +8801,7 @@
           <w:rPr>
             <w:webHidden/>
           </w:rPr>
-          <w:instrText xml:space="preserve"> PAGEREF _Toc44068957 \h </w:instrText>
+          <w:instrText xml:space="preserve"> PAGEREF _Toc45700630 \h </w:instrText>
         </w:r>
         <w:r>
           <w:rPr>
@@ -8838,7 +8838,7 @@
           <w:lang w:val="en-US" w:eastAsia="en-US"/>
         </w:rPr>
       </w:pPr>
-      <w:hyperlink w:anchor="_Toc44068958" w:history="1">
+      <w:hyperlink w:anchor="_Toc45700631" w:history="1">
         <w:r>
           <w:rPr>
             <w:rStyle w:val="Hyperlink"/>
@@ -8876,7 +8876,7 @@
           <w:rPr>
             <w:webHidden/>
           </w:rPr>
-          <w:instrText xml:space="preserve"> PAGEREF _Toc44068958 \h </w:instrText>
+          <w:instrText xml:space="preserve"> PAGEREF _Toc45700631 \h </w:instrText>
         </w:r>
         <w:r>
           <w:rPr>
@@ -8913,7 +8913,7 @@
           <w:lang w:val="en-US" w:eastAsia="en-US"/>
         </w:rPr>
       </w:pPr>
-      <w:hyperlink w:anchor="_Toc44068959" w:history="1">
+      <w:hyperlink w:anchor="_Toc45700632" w:history="1">
         <w:r>
           <w:rPr>
             <w:rStyle w:val="Hyperlink"/>
@@ -8951,7 +8951,7 @@
           <w:rPr>
             <w:webHidden/>
           </w:rPr>
-          <w:instrText xml:space="preserve"> PAGEREF _Toc44068959 \h </w:instrText>
+          <w:instrText xml:space="preserve"> PAGEREF _Toc45700632 \h </w:instrText>
         </w:r>
         <w:r>
           <w:rPr>
@@ -8988,7 +8988,7 @@
           <w:lang w:val="en-US" w:eastAsia="en-US"/>
         </w:rPr>
       </w:pPr>
-      <w:hyperlink w:anchor="_Toc44068960" w:history="1">
+      <w:hyperlink w:anchor="_Toc45700633" w:history="1">
         <w:r>
           <w:rPr>
             <w:rStyle w:val="Hyperlink"/>
@@ -9008,7 +9008,7 @@
           <w:rPr>
             <w:rStyle w:val="Hyperlink"/>
           </w:rPr>
-          <w:t>Interpretation der Ergebnisse</w:t>
+          <w:t>Anwendung und Benutzeranleitung</w:t>
         </w:r>
         <w:r>
           <w:rPr>
@@ -9026,7 +9026,7 @@
           <w:rPr>
             <w:webHidden/>
           </w:rPr>
-          <w:instrText xml:space="preserve"> PAGEREF _Toc44068960 \h </w:instrText>
+          <w:instrText xml:space="preserve"> PAGEREF _Toc45700633 \h </w:instrText>
         </w:r>
         <w:r>
           <w:rPr>
@@ -9044,81 +9044,6 @@
             <w:webHidden/>
           </w:rPr>
           <w:t>LXXXIII</w:t>
-        </w:r>
-        <w:r>
-          <w:rPr>
-            <w:webHidden/>
-          </w:rPr>
-          <w:fldChar w:fldCharType="end"/>
-        </w:r>
-      </w:hyperlink>
-    </w:p>
-    <w:p>
-      <w:pPr>
-        <w:pStyle w:val="Verzeichnis1"/>
-        <w:rPr>
-          <w:rFonts w:asciiTheme="minorHAnsi" w:eastAsiaTheme="minorEastAsia" w:hAnsiTheme="minorHAnsi" w:cstheme="minorBidi"/>
-          <w:b w:val="0"/>
-          <w:szCs w:val="22"/>
-          <w:lang w:val="en-US" w:eastAsia="en-US"/>
-        </w:rPr>
-      </w:pPr>
-      <w:hyperlink w:anchor="_Toc44068961" w:history="1">
-        <w:r>
-          <w:rPr>
-            <w:rStyle w:val="Hyperlink"/>
-          </w:rPr>
-          <w:t>9</w:t>
-        </w:r>
-        <w:r>
-          <w:rPr>
-            <w:rFonts w:asciiTheme="minorHAnsi" w:eastAsiaTheme="minorEastAsia" w:hAnsiTheme="minorHAnsi" w:cstheme="minorBidi"/>
-            <w:b w:val="0"/>
-            <w:szCs w:val="22"/>
-            <w:lang w:val="en-US" w:eastAsia="en-US"/>
-          </w:rPr>
-          <w:tab/>
-        </w:r>
-        <w:r>
-          <w:rPr>
-            <w:rStyle w:val="Hyperlink"/>
-          </w:rPr>
-          <w:t>Anwendung und Benutzeranleitung</w:t>
-        </w:r>
-        <w:r>
-          <w:rPr>
-            <w:webHidden/>
-          </w:rPr>
-          <w:tab/>
-        </w:r>
-        <w:r>
-          <w:rPr>
-            <w:webHidden/>
-          </w:rPr>
-          <w:fldChar w:fldCharType="begin"/>
-        </w:r>
-        <w:r>
-          <w:rPr>
-            <w:webHidden/>
-          </w:rPr>
-          <w:instrText xml:space="preserve"> PAGEREF _Toc44068961 \h </w:instrText>
-        </w:r>
-        <w:r>
-          <w:rPr>
-            <w:webHidden/>
-          </w:rPr>
-        </w:r>
-        <w:r>
-          <w:rPr>
-            <w:webHidden/>
-          </w:rPr>
-          <w:fldChar w:fldCharType="separate"/>
-        </w:r>
-        <w:r>
-          <w:rPr>
-            <w:webHidden/>
-          </w:rPr>
-          <w:t>LXXXIV</w:t>
         </w:r>
         <w:r>
           <w:rPr>
@@ -9137,12 +9062,12 @@
           <w:lang w:val="en-US" w:eastAsia="en-US"/>
         </w:rPr>
       </w:pPr>
-      <w:hyperlink w:anchor="_Toc44068962" w:history="1">
+      <w:hyperlink w:anchor="_Toc45700634" w:history="1">
         <w:r>
           <w:rPr>
             <w:rStyle w:val="Hyperlink"/>
           </w:rPr>
-          <w:t>9.1</w:t>
+          <w:t>8.1</w:t>
         </w:r>
         <w:r>
           <w:rPr>
@@ -9174,7 +9099,7 @@
           <w:rPr>
             <w:webHidden/>
           </w:rPr>
-          <w:instrText xml:space="preserve"> PAGEREF _Toc44068962 \h </w:instrText>
+          <w:instrText xml:space="preserve"> PAGEREF _Toc45700634 \h </w:instrText>
         </w:r>
         <w:r>
           <w:rPr>
@@ -9191,7 +9116,7 @@
           <w:rPr>
             <w:webHidden/>
           </w:rPr>
-          <w:t>LXXXIV</w:t>
+          <w:t>LXXXIII</w:t>
         </w:r>
         <w:r>
           <w:rPr>
@@ -9210,12 +9135,12 @@
           <w:lang w:val="en-US" w:eastAsia="en-US"/>
         </w:rPr>
       </w:pPr>
-      <w:hyperlink w:anchor="_Toc44068963" w:history="1">
+      <w:hyperlink w:anchor="_Toc45700635" w:history="1">
         <w:r>
           <w:rPr>
             <w:rStyle w:val="Hyperlink"/>
           </w:rPr>
-          <w:t>9.2</w:t>
+          <w:t>8.2</w:t>
         </w:r>
         <w:r>
           <w:rPr>
@@ -9247,7 +9172,7 @@
           <w:rPr>
             <w:webHidden/>
           </w:rPr>
-          <w:instrText xml:space="preserve"> PAGEREF _Toc44068963 \h </w:instrText>
+          <w:instrText xml:space="preserve"> PAGEREF _Toc45700635 \h </w:instrText>
         </w:r>
         <w:r>
           <w:rPr>
@@ -9276,19 +9201,86 @@
     </w:p>
     <w:p>
       <w:pPr>
-        <w:pStyle w:val="Verzeichnis1"/>
+        <w:pStyle w:val="Verzeichnis2"/>
         <w:rPr>
           <w:rFonts w:asciiTheme="minorHAnsi" w:eastAsiaTheme="minorEastAsia" w:hAnsiTheme="minorHAnsi" w:cstheme="minorBidi"/>
-          <w:b w:val="0"/>
           <w:szCs w:val="22"/>
           <w:lang w:val="en-US" w:eastAsia="en-US"/>
         </w:rPr>
       </w:pPr>
-      <w:hyperlink w:anchor="_Toc44068964" w:history="1">
+      <w:hyperlink w:anchor="_Toc45700636" w:history="1">
         <w:r>
           <w:rPr>
             <w:rStyle w:val="Hyperlink"/>
           </w:rPr>
+          <w:t>8.3</w:t>
+        </w:r>
+        <w:r>
+          <w:rPr>
+            <w:rFonts w:asciiTheme="minorHAnsi" w:eastAsiaTheme="minorEastAsia" w:hAnsiTheme="minorHAnsi" w:cstheme="minorBidi"/>
+            <w:szCs w:val="22"/>
+            <w:lang w:val="en-US" w:eastAsia="en-US"/>
+          </w:rPr>
+          <w:tab/>
+        </w:r>
+        <w:r>
+          <w:rPr>
+            <w:rStyle w:val="Hyperlink"/>
+          </w:rPr>
+          <w:t>Installation und Ausführung</w:t>
+        </w:r>
+        <w:r>
+          <w:rPr>
+            <w:webHidden/>
+          </w:rPr>
+          <w:tab/>
+        </w:r>
+        <w:r>
+          <w:rPr>
+            <w:webHidden/>
+          </w:rPr>
+          <w:fldChar w:fldCharType="begin"/>
+        </w:r>
+        <w:r>
+          <w:rPr>
+            <w:webHidden/>
+          </w:rPr>
+          <w:instrText xml:space="preserve"> PAGEREF _Toc45700636 \h </w:instrText>
+        </w:r>
+        <w:r>
+          <w:rPr>
+            <w:webHidden/>
+          </w:rPr>
+        </w:r>
+        <w:r>
+          <w:rPr>
+            <w:webHidden/>
+          </w:rPr>
+          <w:fldChar w:fldCharType="separate"/>
+        </w:r>
+        <w:r>
+          <w:rPr>
+            <w:webHidden/>
+          </w:rPr>
+          <w:t>LXXXV</w:t>
+        </w:r>
+        <w:r>
+          <w:rPr>
+            <w:webHidden/>
+          </w:rPr>
+          <w:fldChar w:fldCharType="end"/>
+        </w:r>
+      </w:hyperlink>
+    </w:p>
+    <w:p>
+      <w:pPr>
+        <w:pStyle w:val="Verzeichnis1"/>
+      </w:pPr>
+      <w:hyperlink w:anchor="_Toc45700637" w:history="1">
+        <w:r>
+          <w:rPr>
+            <w:rStyle w:val="Hyperlink"/>
+          </w:rPr>
           <w:t>Eidesstattliche Versicherung</w:t>
         </w:r>
         <w:r>
@@ -9307,7 +9299,7 @@
           <w:rPr>
             <w:webHidden/>
           </w:rPr>
-          <w:instrText xml:space="preserve"> PAGEREF _Toc44068964 \h </w:instrText>
+          <w:instrText xml:space="preserve"> PAGEREF _Toc45700637 \h </w:instrText>
         </w:r>
         <w:r>
           <w:rPr>
@@ -9324,7 +9316,7 @@
           <w:rPr>
             <w:webHidden/>
           </w:rPr>
-          <w:t>LXXXV</w:t>
+          <w:t>LXXXVI</w:t>
         </w:r>
         <w:r>
           <w:rPr>
@@ -9333,140 +9325,14 @@
           <w:fldChar w:fldCharType="end"/>
         </w:r>
       </w:hyperlink>
-    </w:p>
-    <w:p>
-      <w:pPr>
-        <w:pStyle w:val="berschrift1"/>
-        <w:numPr>
-          <w:ilvl w:val="0"/>
-          <w:numId w:val="0"/>
-        </w:numPr>
-      </w:pPr>
-      <w:r>
-        <w:rPr>
-          <w:rFonts w:ascii="Times New Roman" w:hAnsi="Times New Roman"/>
-          <w:noProof/>
-          <w:kern w:val="0"/>
+      <w:r>
+        <w:rPr>
           <w:sz w:val="24"/>
         </w:rPr>
-        <w:lastRenderedPageBreak/>
         <w:fldChar w:fldCharType="end"/>
       </w:r>
-      <w:bookmarkStart w:id="1" w:name="_Toc44068848"/>
-      <w:r>
-        <w:t>Abbildungsverzeichnis</w:t>
-      </w:r>
-      <w:bookmarkEnd w:id="1"/>
-    </w:p>
-    <w:p>
-      <w:pPr>
-        <w:pStyle w:val="Abbildungsverzeichnis"/>
-        <w:rPr>
-          <w:rFonts w:asciiTheme="minorHAnsi" w:eastAsiaTheme="minorEastAsia" w:hAnsiTheme="minorHAnsi" w:cstheme="minorBidi"/>
-          <w:szCs w:val="22"/>
-        </w:rPr>
-      </w:pPr>
-      <w:r>
-        <w:fldChar w:fldCharType="begin"/>
-      </w:r>
-      <w:r>
-        <w:instrText xml:space="preserve"> TOC \c "Abbildung" </w:instrText>
-      </w:r>
-      <w:r>
-        <w:fldChar w:fldCharType="separate"/>
-      </w:r>
-      <w:r>
-        <w:t>Abbildung 1: Korrektureule</w:t>
-      </w:r>
-      <w:r>
-        <w:tab/>
-      </w:r>
-      <w:r>
-        <w:fldChar w:fldCharType="begin"/>
-      </w:r>
-      <w:r>
-        <w:instrText xml:space="preserve"> PAGEREF _Toc504921098 \h </w:instrText>
-      </w:r>
-      <w:r>
-        <w:fldChar w:fldCharType="separate"/>
-      </w:r>
-      <w:r>
-        <w:t>2</w:t>
-      </w:r>
-      <w:r>
-        <w:fldChar w:fldCharType="end"/>
-      </w:r>
-    </w:p>
-    <w:p>
-      <w:r>
-        <w:rPr>
-          <w:b/>
-          <w:bCs/>
-          <w:noProof/>
-        </w:rPr>
-        <w:fldChar w:fldCharType="end"/>
-      </w:r>
-    </w:p>
-    <w:p>
-      <w:pPr>
-        <w:pStyle w:val="berschrift1"/>
-        <w:pageBreakBefore w:val="0"/>
-        <w:numPr>
-          <w:ilvl w:val="0"/>
-          <w:numId w:val="0"/>
-        </w:numPr>
-      </w:pPr>
-      <w:bookmarkStart w:id="2" w:name="_Toc44068849"/>
-      <w:r>
-        <w:t>Tabellenverzeichnis</w:t>
-      </w:r>
-      <w:bookmarkEnd w:id="2"/>
-    </w:p>
-    <w:p>
-      <w:pPr>
-        <w:pStyle w:val="Abbildungsverzeichnis"/>
-        <w:rPr>
-          <w:rFonts w:asciiTheme="minorHAnsi" w:eastAsiaTheme="minorEastAsia" w:hAnsiTheme="minorHAnsi" w:cstheme="minorBidi"/>
-          <w:szCs w:val="22"/>
-        </w:rPr>
-      </w:pPr>
-      <w:r>
-        <w:fldChar w:fldCharType="begin"/>
-      </w:r>
-      <w:r>
-        <w:instrText xml:space="preserve"> TOC \c "Tabelle" </w:instrText>
-      </w:r>
-      <w:r>
-        <w:fldChar w:fldCharType="separate"/>
-      </w:r>
-      <w:r>
-        <w:t>Tabelle 1: Beispieltabelle mit einer besonders langen Tabellenüberschrift, um den Umbruch des Textes darzustellen</w:t>
-      </w:r>
-      <w:r>
-        <w:tab/>
-      </w:r>
-      <w:r>
-        <w:fldChar w:fldCharType="begin"/>
-      </w:r>
-      <w:r>
-        <w:instrText xml:space="preserve"> PAGEREF _Toc430201213 \h </w:instrText>
-      </w:r>
-      <w:r>
-        <w:fldChar w:fldCharType="separate"/>
-      </w:r>
-      <w:r>
-        <w:t>2</w:t>
-      </w:r>
-      <w:r>
-        <w:fldChar w:fldCharType="end"/>
-      </w:r>
-    </w:p>
-    <w:p>
-      <w:pPr>
-        <w:pStyle w:val="Abbildungsverzeichnis"/>
-      </w:pPr>
-      <w:r>
-        <w:fldChar w:fldCharType="end"/>
+      <w:r>
+        <w:t xml:space="preserve"> </w:t>
       </w:r>
     </w:p>
     <w:p>
@@ -9488,12 +9354,12 @@
       <w:pPr>
         <w:pStyle w:val="berschrift1"/>
       </w:pPr>
-      <w:bookmarkStart w:id="3" w:name="_Toc44068850"/>
+      <w:bookmarkStart w:id="1" w:name="_Toc45700523"/>
       <w:r>
         <w:lastRenderedPageBreak/>
         <w:t>Aufgabenbeschreibung</w:t>
       </w:r>
-      <w:bookmarkEnd w:id="3"/>
+      <w:bookmarkEnd w:id="1"/>
     </w:p>
     <w:p/>
     <w:p>
@@ -9672,11 +9538,11 @@
           <w:tab w:val="num" w:pos="1389"/>
         </w:tabs>
       </w:pPr>
-      <w:bookmarkStart w:id="4" w:name="_Toc44068851"/>
+      <w:bookmarkStart w:id="2" w:name="_Toc45700524"/>
       <w:r>
         <w:t>Linearer-Kongruenz-Generator</w:t>
       </w:r>
-      <w:bookmarkEnd w:id="4"/>
+      <w:bookmarkEnd w:id="2"/>
     </w:p>
     <w:p>
       <w:r>
@@ -10417,11 +10283,11 @@
           <w:tab w:val="num" w:pos="1389"/>
         </w:tabs>
       </w:pPr>
-      <w:bookmarkStart w:id="5" w:name="_Toc44068852"/>
+      <w:bookmarkStart w:id="3" w:name="_Toc45700525"/>
       <w:r>
         <w:t>Polar-Methode</w:t>
       </w:r>
-      <w:bookmarkEnd w:id="5"/>
+      <w:bookmarkEnd w:id="3"/>
     </w:p>
     <w:p>
       <w:r>
@@ -10586,12 +10452,12 @@
           <w:tab w:val="num" w:pos="1389"/>
         </w:tabs>
       </w:pPr>
-      <w:bookmarkStart w:id="6" w:name="_Toc44068853"/>
+      <w:bookmarkStart w:id="4" w:name="_Toc45700526"/>
       <w:r>
         <w:lastRenderedPageBreak/>
         <w:t>Serielle Autokorrelation</w:t>
       </w:r>
-      <w:bookmarkEnd w:id="6"/>
+      <w:bookmarkEnd w:id="4"/>
     </w:p>
     <w:p>
       <w:r>
@@ -10953,11 +10819,11 @@
           <w:tab w:val="num" w:pos="1389"/>
         </w:tabs>
       </w:pPr>
-      <w:bookmarkStart w:id="7" w:name="_Toc44068854"/>
+      <w:bookmarkStart w:id="5" w:name="_Toc45700527"/>
       <w:r>
         <w:t>Sequenz-Up-Down-Test</w:t>
       </w:r>
-      <w:bookmarkEnd w:id="7"/>
+      <w:bookmarkEnd w:id="5"/>
     </w:p>
     <w:p>
       <w:r>
@@ -11314,12 +11180,12 @@
           <w:tab w:val="num" w:pos="1389"/>
         </w:tabs>
       </w:pPr>
-      <w:bookmarkStart w:id="8" w:name="_Toc44068855"/>
+      <w:bookmarkStart w:id="6" w:name="_Toc45700528"/>
       <w:r>
         <w:lastRenderedPageBreak/>
         <w:t>BjarnscheZufallsmethode</w:t>
       </w:r>
-      <w:bookmarkEnd w:id="8"/>
+      <w:bookmarkEnd w:id="6"/>
     </w:p>
     <w:p>
       <w:r>
@@ -11504,11 +11370,11 @@
           <w:tab w:val="num" w:pos="1389"/>
         </w:tabs>
       </w:pPr>
-      <w:bookmarkStart w:id="9" w:name="_Toc44068856"/>
+      <w:bookmarkStart w:id="7" w:name="_Toc45700529"/>
       <w:r>
         <w:t>BjarnscheGütefunktion</w:t>
       </w:r>
-      <w:bookmarkEnd w:id="9"/>
+      <w:bookmarkEnd w:id="7"/>
     </w:p>
     <w:p>
       <w:r>
@@ -11597,12 +11463,12 @@
       <w:pPr>
         <w:pStyle w:val="berschrift1"/>
       </w:pPr>
-      <w:bookmarkStart w:id="10" w:name="_Toc44068857"/>
+      <w:bookmarkStart w:id="8" w:name="_Toc45700530"/>
       <w:r>
         <w:lastRenderedPageBreak/>
         <w:t>Aufgabenanalyse</w:t>
       </w:r>
-      <w:bookmarkEnd w:id="10"/>
+      <w:bookmarkEnd w:id="8"/>
     </w:p>
     <w:p/>
     <w:p>
@@ -11776,12 +11642,12 @@
           <w:tab w:val="num" w:pos="1389"/>
         </w:tabs>
       </w:pPr>
-      <w:bookmarkStart w:id="11" w:name="_Toc44068858"/>
+      <w:bookmarkStart w:id="9" w:name="_Toc45700531"/>
       <w:r>
         <w:lastRenderedPageBreak/>
         <w:t>Eingabe von Dateien</w:t>
       </w:r>
-      <w:bookmarkEnd w:id="11"/>
+      <w:bookmarkEnd w:id="9"/>
     </w:p>
     <w:p>
       <w:r>
@@ -11900,12 +11766,12 @@
           <w:tab w:val="num" w:pos="1389"/>
         </w:tabs>
       </w:pPr>
-      <w:bookmarkStart w:id="12" w:name="_Toc44068859"/>
+      <w:bookmarkStart w:id="10" w:name="_Toc45700532"/>
       <w:r>
         <w:lastRenderedPageBreak/>
         <w:t>Ausgabe von Dateien</w:t>
       </w:r>
-      <w:bookmarkEnd w:id="12"/>
+      <w:bookmarkEnd w:id="10"/>
     </w:p>
     <w:p>
       <w:r>
@@ -11966,11 +11832,11 @@
           <w:tab w:val="num" w:pos="1389"/>
         </w:tabs>
       </w:pPr>
-      <w:bookmarkStart w:id="13" w:name="_Toc44068860"/>
+      <w:bookmarkStart w:id="11" w:name="_Toc45700533"/>
       <w:r>
         <w:t>Berechnung von Eingabedateien</w:t>
       </w:r>
-      <w:bookmarkEnd w:id="13"/>
+      <w:bookmarkEnd w:id="11"/>
     </w:p>
     <w:p>
       <w:r>
@@ -11999,7 +11865,7 @@
             <v:path o:extrusionok="f" gradientshapeok="t" o:connecttype="rect"/>
             <o:lock v:ext="edit" aspectratio="t"/>
           </v:shapetype>
-          <v:shape id="_x0000_i1025" type="#_x0000_t75" style="width:424.45pt;height:352.45pt">
+          <v:shape id="_x0000_i1025" type="#_x0000_t75" style="width:424.5pt;height:352.5pt">
             <v:imagedata r:id="rId10" o:title="HighLevelActivity"/>
           </v:shape>
         </w:pict>
@@ -12013,12 +11879,12 @@
           <w:tab w:val="num" w:pos="1389"/>
         </w:tabs>
       </w:pPr>
-      <w:bookmarkStart w:id="14" w:name="_Toc44068861"/>
+      <w:bookmarkStart w:id="12" w:name="_Toc45700534"/>
       <w:r>
         <w:lastRenderedPageBreak/>
         <w:t>Erweiterbarkeit</w:t>
       </w:r>
-      <w:bookmarkEnd w:id="14"/>
+      <w:bookmarkEnd w:id="12"/>
     </w:p>
     <w:p>
       <w:r>
@@ -12062,11 +11928,11 @@
           <w:tab w:val="num" w:pos="1389"/>
         </w:tabs>
       </w:pPr>
-      <w:bookmarkStart w:id="15" w:name="_Toc44068862"/>
+      <w:bookmarkStart w:id="13" w:name="_Toc45700535"/>
       <w:r>
         <w:t>Sonderfälle</w:t>
       </w:r>
-      <w:bookmarkEnd w:id="15"/>
+      <w:bookmarkEnd w:id="13"/>
     </w:p>
     <w:p>
       <w:r>
@@ -12167,55 +12033,55 @@
           <w:tab w:val="num" w:pos="1389"/>
         </w:tabs>
       </w:pPr>
-      <w:bookmarkStart w:id="16" w:name="_Toc44068863"/>
+      <w:bookmarkStart w:id="14" w:name="_Toc45700536"/>
       <w:r>
         <w:lastRenderedPageBreak/>
         <w:t>Fehlerfälle</w:t>
       </w:r>
+      <w:bookmarkEnd w:id="14"/>
+    </w:p>
+    <w:p>
+      <w:r>
+        <w:t xml:space="preserve">Beim </w:t>
+      </w:r>
+      <w:r>
+        <w:t>Lesen</w:t>
+      </w:r>
+      <w:r>
+        <w:t xml:space="preserve"> und Schreiben von Dateien kann es zu technischen, syntaktischen und semantischen Fehlern führen. Diese werden im Folgenden erläutert.</w:t>
+      </w:r>
+      <w:r>
+        <w:t xml:space="preserve"> Detaillierte Informationen aller Fehlerszenarien werden im Kapitel Testdokumentation aufgegriffen.</w:t>
+      </w:r>
+    </w:p>
+    <w:p/>
+    <w:p>
+      <w:pPr>
+        <w:pStyle w:val="berschrift3"/>
+      </w:pPr>
+      <w:bookmarkStart w:id="15" w:name="_Toc45700537"/>
+      <w:r>
+        <w:t>Technische Fehler</w:t>
+      </w:r>
+      <w:bookmarkEnd w:id="15"/>
+    </w:p>
+    <w:p>
+      <w:r>
+        <w:t>Technische Fehler entstehen beim direkten Lesen und Schreiben von Dateien, wenn diese zum Beispiel nicht erzeugt werden können oder durch fehlende Rechte kein Zugriff möglich ist. Geschieht dies beim Lesen, wird für die aktuell zu lesende Datei eine passende Fehlerinformation in eine Ausgabedatei erzeugt. Beim Schreiben wird eine dazugehörige Information auf der Konsolenausgabe inklusive Inhalt der Datei angegeben.</w:t>
+      </w:r>
+    </w:p>
+    <w:p>
+      <w:pPr>
+        <w:pStyle w:val="berschrift3"/>
+      </w:pPr>
+      <w:bookmarkStart w:id="16" w:name="_Toc45700538"/>
+      <w:r>
+        <w:t>Syntax- und Semantikfehler</w:t>
+      </w:r>
       <w:bookmarkEnd w:id="16"/>
     </w:p>
     <w:p>
       <w:r>
-        <w:t xml:space="preserve">Beim </w:t>
-      </w:r>
-      <w:r>
-        <w:t>Lesen</w:t>
-      </w:r>
-      <w:r>
-        <w:t xml:space="preserve"> und Schreiben von Dateien kann es zu technischen, syntaktischen und semantischen Fehlern führen. Diese werden im Folgenden erläutert.</w:t>
-      </w:r>
-      <w:r>
-        <w:t xml:space="preserve"> Detaillierte Informationen aller Fehlerszenarien werden im Kapitel Testdokumentation aufgegriffen.</w:t>
-      </w:r>
-    </w:p>
-    <w:p/>
-    <w:p>
-      <w:pPr>
-        <w:pStyle w:val="berschrift3"/>
-      </w:pPr>
-      <w:bookmarkStart w:id="17" w:name="_Toc44068864"/>
-      <w:r>
-        <w:t>Technische Fehler</w:t>
-      </w:r>
-      <w:bookmarkEnd w:id="17"/>
-    </w:p>
-    <w:p>
-      <w:r>
-        <w:t>Technische Fehler entstehen beim direkten Lesen und Schreiben von Dateien, wenn diese zum Beispiel nicht erzeugt werden können oder durch fehlende Rechte kein Zugriff möglich ist. Geschieht dies beim Lesen, wird für die aktuell zu lesende Datei eine passende Fehlerinformation in eine Ausgabedatei erzeugt. Beim Schreiben wird eine dazugehörige Information auf der Konsolenausgabe inklusive Inhalt der Datei angegeben.</w:t>
-      </w:r>
-    </w:p>
-    <w:p>
-      <w:pPr>
-        <w:pStyle w:val="berschrift3"/>
-      </w:pPr>
-      <w:bookmarkStart w:id="18" w:name="_Toc44068865"/>
-      <w:r>
-        <w:t>Syntax- und Semantikfehler</w:t>
-      </w:r>
-      <w:bookmarkEnd w:id="18"/>
-    </w:p>
-    <w:p>
-      <w:r>
         <w:t>Syntax- und Semantikfehler treten nach dem direkten Lesen der Datei auf, sobald die Rohinformation für die Erzeugung von internen Objekten genutzt wird. Sollten bei diesem Vorgang Fehler auftreten, wird eine passende Fehlermeldung in eine Ausgabedatei generiert.</w:t>
       </w:r>
     </w:p>
@@ -12244,7 +12110,7 @@
           <w:lang w:val="en-US"/>
         </w:rPr>
       </w:pPr>
-      <w:bookmarkStart w:id="19" w:name="_Toc44068866"/>
+      <w:bookmarkStart w:id="17" w:name="_Toc45700539"/>
       <w:r>
         <w:rPr>
           <w:lang w:val="en-US"/>
@@ -12258,7 +12124,7 @@
         </w:rPr>
         <w:t>beschreibung</w:t>
       </w:r>
-      <w:bookmarkEnd w:id="19"/>
+      <w:bookmarkEnd w:id="17"/>
     </w:p>
     <w:p/>
     <w:p>
@@ -12556,7 +12422,7 @@
       <w:r>
         <w:lastRenderedPageBreak/>
         <w:pict w14:anchorId="287EF00B">
-          <v:shape id="_x0000_i1026" type="#_x0000_t75" style="width:425.3pt;height:225.2pt">
+          <v:shape id="_x0000_i1026" type="#_x0000_t75" style="width:425.25pt;height:225pt">
             <v:imagedata r:id="rId13" o:title="SequenzHighLevel(1)"/>
           </v:shape>
         </w:pict>
@@ -12636,12 +12502,12 @@
           <w:tab w:val="num" w:pos="1389"/>
         </w:tabs>
       </w:pPr>
-      <w:bookmarkStart w:id="20" w:name="_Toc44068867"/>
+      <w:bookmarkStart w:id="18" w:name="_Toc45700540"/>
       <w:r>
         <w:lastRenderedPageBreak/>
         <w:t>Logische Datenstruktur</w:t>
       </w:r>
-      <w:bookmarkEnd w:id="20"/>
+      <w:bookmarkEnd w:id="18"/>
     </w:p>
     <w:p>
       <w:r>
@@ -12658,11 +12524,11 @@
       <w:pPr>
         <w:pStyle w:val="berschrift3"/>
       </w:pPr>
-      <w:bookmarkStart w:id="21" w:name="_Toc44068868"/>
+      <w:bookmarkStart w:id="19" w:name="_Toc45700541"/>
       <w:r>
         <w:t>Program</w:t>
       </w:r>
-      <w:bookmarkEnd w:id="21"/>
+      <w:bookmarkEnd w:id="19"/>
     </w:p>
     <w:p>
       <w:pPr>
@@ -12704,11 +12570,11 @@
       <w:pPr>
         <w:pStyle w:val="berschrift3"/>
       </w:pPr>
-      <w:bookmarkStart w:id="22" w:name="_Toc44068869"/>
+      <w:bookmarkStart w:id="20" w:name="_Toc45700542"/>
       <w:r>
         <w:t>MainPresenter</w:t>
       </w:r>
-      <w:bookmarkEnd w:id="22"/>
+      <w:bookmarkEnd w:id="20"/>
     </w:p>
     <w:p>
       <w:pPr>
@@ -12738,11 +12604,11 @@
       <w:pPr>
         <w:pStyle w:val="berschrift3"/>
       </w:pPr>
-      <w:bookmarkStart w:id="23" w:name="_Toc44068870"/>
+      <w:bookmarkStart w:id="21" w:name="_Toc45700543"/>
       <w:r>
         <w:t>ZufallData</w:t>
       </w:r>
-      <w:bookmarkEnd w:id="23"/>
+      <w:bookmarkEnd w:id="21"/>
     </w:p>
     <w:p>
       <w:pPr>
@@ -12772,11 +12638,11 @@
       <w:pPr>
         <w:pStyle w:val="berschrift3"/>
       </w:pPr>
-      <w:bookmarkStart w:id="24" w:name="_Toc44068871"/>
+      <w:bookmarkStart w:id="22" w:name="_Toc45700544"/>
       <w:r>
         <w:t>ZufallErgebnisData</w:t>
       </w:r>
-      <w:bookmarkEnd w:id="24"/>
+      <w:bookmarkEnd w:id="22"/>
     </w:p>
     <w:p>
       <w:pPr>
@@ -12806,11 +12672,11 @@
       <w:pPr>
         <w:pStyle w:val="berschrift3"/>
       </w:pPr>
-      <w:bookmarkStart w:id="25" w:name="_Toc44068872"/>
+      <w:bookmarkStart w:id="23" w:name="_Toc45700545"/>
       <w:r>
         <w:t>TextFile</w:t>
       </w:r>
-      <w:bookmarkEnd w:id="25"/>
+      <w:bookmarkEnd w:id="23"/>
     </w:p>
     <w:p>
       <w:pPr>
@@ -12840,11 +12706,11 @@
       <w:pPr>
         <w:pStyle w:val="berschrift3"/>
       </w:pPr>
-      <w:bookmarkStart w:id="26" w:name="_Toc44068873"/>
+      <w:bookmarkStart w:id="24" w:name="_Toc45700546"/>
       <w:r>
         <w:t>TextFileReader</w:t>
       </w:r>
-      <w:bookmarkEnd w:id="26"/>
+      <w:bookmarkEnd w:id="24"/>
     </w:p>
     <w:p>
       <w:pPr>
@@ -12874,11 +12740,11 @@
       <w:pPr>
         <w:pStyle w:val="berschrift3"/>
       </w:pPr>
-      <w:bookmarkStart w:id="27" w:name="_Toc44068874"/>
+      <w:bookmarkStart w:id="25" w:name="_Toc45700547"/>
       <w:r>
         <w:t>TextFileWriter</w:t>
       </w:r>
-      <w:bookmarkEnd w:id="27"/>
+      <w:bookmarkEnd w:id="25"/>
     </w:p>
     <w:p>
       <w:pPr>
@@ -12896,12 +12762,12 @@
       <w:pPr>
         <w:pStyle w:val="berschrift3"/>
       </w:pPr>
-      <w:bookmarkStart w:id="28" w:name="_Toc44068875"/>
+      <w:bookmarkStart w:id="26" w:name="_Toc45700548"/>
       <w:r>
         <w:lastRenderedPageBreak/>
         <w:t>ZufallDataInputMapper</w:t>
       </w:r>
-      <w:bookmarkEnd w:id="28"/>
+      <w:bookmarkEnd w:id="26"/>
     </w:p>
     <w:p>
       <w:pPr>
@@ -12931,11 +12797,11 @@
       <w:pPr>
         <w:pStyle w:val="berschrift3"/>
       </w:pPr>
-      <w:bookmarkStart w:id="29" w:name="_Toc44068876"/>
+      <w:bookmarkStart w:id="27" w:name="_Toc45700549"/>
       <w:r>
         <w:t>ZufallErgebnisOutputMapper</w:t>
       </w:r>
-      <w:bookmarkEnd w:id="29"/>
+      <w:bookmarkEnd w:id="27"/>
     </w:p>
     <w:p>
       <w:pPr>
@@ -12953,11 +12819,11 @@
       <w:pPr>
         <w:pStyle w:val="berschrift3"/>
       </w:pPr>
-      <w:bookmarkStart w:id="30" w:name="_Toc44068877"/>
+      <w:bookmarkStart w:id="28" w:name="_Toc45700550"/>
       <w:r>
         <w:t>ZufallsgeneratorPresenter</w:t>
       </w:r>
-      <w:bookmarkEnd w:id="30"/>
+      <w:bookmarkEnd w:id="28"/>
     </w:p>
     <w:p>
       <w:pPr>
@@ -12993,11 +12859,11 @@
       <w:pPr>
         <w:pStyle w:val="berschrift3"/>
       </w:pPr>
-      <w:bookmarkStart w:id="31" w:name="_Toc44068878"/>
+      <w:bookmarkStart w:id="29" w:name="_Toc45700551"/>
       <w:r>
         <w:t>CalculationException</w:t>
       </w:r>
-      <w:bookmarkEnd w:id="31"/>
+      <w:bookmarkEnd w:id="29"/>
     </w:p>
     <w:p>
       <w:pPr>
@@ -13027,11 +12893,11 @@
       <w:pPr>
         <w:pStyle w:val="berschrift3"/>
       </w:pPr>
-      <w:bookmarkStart w:id="32" w:name="_Toc44068879"/>
+      <w:bookmarkStart w:id="30" w:name="_Toc45700552"/>
       <w:r>
         <w:t>ZufallMappingException</w:t>
       </w:r>
-      <w:bookmarkEnd w:id="32"/>
+      <w:bookmarkEnd w:id="30"/>
     </w:p>
     <w:p>
       <w:pPr>
@@ -13061,11 +12927,11 @@
       <w:pPr>
         <w:pStyle w:val="berschrift3"/>
       </w:pPr>
-      <w:bookmarkStart w:id="33" w:name="_Toc44068880"/>
+      <w:bookmarkStart w:id="31" w:name="_Toc45700553"/>
       <w:r>
         <w:t>ParameterException</w:t>
       </w:r>
-      <w:bookmarkEnd w:id="33"/>
+      <w:bookmarkEnd w:id="31"/>
     </w:p>
     <w:p>
       <w:pPr>
@@ -13116,12 +12982,12 @@
           <w:tab w:val="num" w:pos="1389"/>
         </w:tabs>
       </w:pPr>
-      <w:bookmarkStart w:id="34" w:name="_Toc44068881"/>
+      <w:bookmarkStart w:id="32" w:name="_Toc45700554"/>
       <w:r>
         <w:lastRenderedPageBreak/>
         <w:t>Systembeschreibung</w:t>
       </w:r>
-      <w:bookmarkEnd w:id="34"/>
+      <w:bookmarkEnd w:id="32"/>
     </w:p>
     <w:p>
       <w:r>
@@ -13138,14 +13004,14 @@
       <w:pPr>
         <w:pStyle w:val="berschrift3"/>
       </w:pPr>
-      <w:bookmarkStart w:id="35" w:name="_Toc44068882"/>
+      <w:bookmarkStart w:id="33" w:name="_Toc45700555"/>
       <w:r>
         <w:t>Allgemeiner</w:t>
       </w:r>
       <w:r>
         <w:t xml:space="preserve"> Datenfluss</w:t>
       </w:r>
-      <w:bookmarkEnd w:id="35"/>
+      <w:bookmarkEnd w:id="33"/>
     </w:p>
     <w:p>
       <w:r>
@@ -13395,12 +13261,12 @@
       <w:pPr>
         <w:pStyle w:val="berschrift3"/>
       </w:pPr>
-      <w:bookmarkStart w:id="36" w:name="_Toc44068883"/>
+      <w:bookmarkStart w:id="34" w:name="_Toc45700556"/>
       <w:r>
         <w:lastRenderedPageBreak/>
         <w:t>ULM-Klassendiagramm</w:t>
       </w:r>
-      <w:bookmarkEnd w:id="36"/>
+      <w:bookmarkEnd w:id="34"/>
     </w:p>
     <w:p>
       <w:r>
@@ -13422,11 +13288,11 @@
       <w:pPr>
         <w:pStyle w:val="berschrift4"/>
       </w:pPr>
-      <w:bookmarkStart w:id="37" w:name="_Toc44068884"/>
+      <w:bookmarkStart w:id="35" w:name="_Toc45700557"/>
       <w:r>
         <w:t>View</w:t>
       </w:r>
-      <w:bookmarkEnd w:id="37"/>
+      <w:bookmarkEnd w:id="35"/>
     </w:p>
     <w:p>
       <w:r>
@@ -13553,12 +13419,12 @@
       <w:pPr>
         <w:pStyle w:val="berschrift4"/>
       </w:pPr>
-      <w:bookmarkStart w:id="38" w:name="_Toc44068885"/>
+      <w:bookmarkStart w:id="36" w:name="_Toc45700558"/>
       <w:r>
         <w:lastRenderedPageBreak/>
         <w:t>Program und Hauptpresenter</w:t>
       </w:r>
-      <w:bookmarkEnd w:id="38"/>
+      <w:bookmarkEnd w:id="36"/>
     </w:p>
     <w:p>
       <w:r>
@@ -13683,7 +13549,7 @@
       <w:pPr>
         <w:pStyle w:val="berschrift4"/>
       </w:pPr>
-      <w:bookmarkStart w:id="39" w:name="_Toc44068886"/>
+      <w:bookmarkStart w:id="37" w:name="_Toc45700559"/>
       <w:r>
         <w:lastRenderedPageBreak/>
         <w:t>Mapper</w:t>
@@ -13691,7 +13557,7 @@
       <w:r>
         <w:t>-Presenter</w:t>
       </w:r>
-      <w:bookmarkEnd w:id="39"/>
+      <w:bookmarkEnd w:id="37"/>
     </w:p>
     <w:p>
       <w:r>
@@ -13825,7 +13691,7 @@
       <w:pPr>
         <w:pStyle w:val="berschrift4"/>
       </w:pPr>
-      <w:bookmarkStart w:id="40" w:name="_Toc44068887"/>
+      <w:bookmarkStart w:id="38" w:name="_Toc45700560"/>
       <w:r>
         <w:lastRenderedPageBreak/>
         <w:t>Bewertung</w:t>
@@ -13836,7 +13702,7 @@
       <w:r>
         <w:t>Presenter</w:t>
       </w:r>
-      <w:bookmarkEnd w:id="40"/>
+      <w:bookmarkEnd w:id="38"/>
     </w:p>
     <w:p>
       <w:r>
@@ -13985,12 +13851,12 @@
       <w:pPr>
         <w:pStyle w:val="berschrift4"/>
       </w:pPr>
-      <w:bookmarkStart w:id="41" w:name="_Toc44068888"/>
+      <w:bookmarkStart w:id="39" w:name="_Toc45700561"/>
       <w:r>
         <w:lastRenderedPageBreak/>
         <w:t>Generator-Presenter</w:t>
       </w:r>
-      <w:bookmarkEnd w:id="41"/>
+      <w:bookmarkEnd w:id="39"/>
     </w:p>
     <w:p>
       <w:r>
@@ -14144,12 +14010,12 @@
       <w:pPr>
         <w:pStyle w:val="berschrift4"/>
       </w:pPr>
-      <w:bookmarkStart w:id="42" w:name="_Toc44068889"/>
+      <w:bookmarkStart w:id="40" w:name="_Toc45700562"/>
       <w:r>
         <w:lastRenderedPageBreak/>
         <w:t>Model</w:t>
       </w:r>
-      <w:bookmarkEnd w:id="42"/>
+      <w:bookmarkEnd w:id="40"/>
     </w:p>
     <w:p>
       <w:r>
@@ -14309,12 +14175,12 @@
       <w:pPr>
         <w:pStyle w:val="berschrift3"/>
       </w:pPr>
-      <w:bookmarkStart w:id="43" w:name="_Toc44068890"/>
+      <w:bookmarkStart w:id="41" w:name="_Toc45700563"/>
       <w:r>
         <w:lastRenderedPageBreak/>
         <w:t>Methoden-Datenfluss</w:t>
       </w:r>
-      <w:bookmarkEnd w:id="43"/>
+      <w:bookmarkEnd w:id="41"/>
     </w:p>
     <w:p>
       <w:pPr>
@@ -14328,11 +14194,11 @@
       <w:pPr>
         <w:pStyle w:val="berschrift4"/>
       </w:pPr>
-      <w:bookmarkStart w:id="44" w:name="_Toc44068891"/>
+      <w:bookmarkStart w:id="42" w:name="_Toc45700564"/>
       <w:r>
         <w:t>LcgGenerator::generiereZufall</w:t>
       </w:r>
-      <w:bookmarkEnd w:id="44"/>
+      <w:bookmarkEnd w:id="42"/>
     </w:p>
     <w:p>
       <w:pPr>
@@ -14396,11 +14262,11 @@
       <w:pPr>
         <w:pStyle w:val="berschrift4"/>
       </w:pPr>
-      <w:bookmarkStart w:id="45" w:name="_Toc44068892"/>
+      <w:bookmarkStart w:id="43" w:name="_Toc45700565"/>
       <w:r>
         <w:t>PolarMethode::GeneriereParameter</w:t>
       </w:r>
-      <w:bookmarkEnd w:id="45"/>
+      <w:bookmarkEnd w:id="43"/>
     </w:p>
     <w:p>
       <w:pPr>
@@ -14474,12 +14340,12 @@
       <w:pPr>
         <w:pStyle w:val="berschrift4"/>
       </w:pPr>
-      <w:bookmarkStart w:id="46" w:name="_Toc44068893"/>
+      <w:bookmarkStart w:id="44" w:name="_Toc45700566"/>
       <w:r>
         <w:lastRenderedPageBreak/>
         <w:t>LcgGenerator::generiereZufall</w:t>
       </w:r>
-      <w:bookmarkEnd w:id="46"/>
+      <w:bookmarkEnd w:id="44"/>
     </w:p>
     <w:p>
       <w:pPr>
@@ -14543,11 +14409,11 @@
       <w:pPr>
         <w:pStyle w:val="berschrift4"/>
       </w:pPr>
-      <w:bookmarkStart w:id="47" w:name="_Toc44068894"/>
+      <w:bookmarkStart w:id="45" w:name="_Toc45700567"/>
       <w:r>
         <w:t>SerielleAutokorrelation::berechneBewertung</w:t>
       </w:r>
-      <w:bookmarkEnd w:id="47"/>
+      <w:bookmarkEnd w:id="45"/>
     </w:p>
     <w:p>
       <w:pPr>
@@ -14656,7 +14522,7 @@
       <w:pPr>
         <w:pStyle w:val="berschrift4"/>
       </w:pPr>
-      <w:bookmarkStart w:id="48" w:name="_Toc44068895"/>
+      <w:bookmarkStart w:id="46" w:name="_Toc45700568"/>
       <w:r>
         <w:lastRenderedPageBreak/>
         <w:t>SequenzUpDownTest</w:t>
@@ -14667,7 +14533,7 @@
       <w:r>
         <w:t>berechneErwartung</w:t>
       </w:r>
-      <w:bookmarkEnd w:id="48"/>
+      <w:bookmarkEnd w:id="46"/>
     </w:p>
     <w:p>
       <w:pPr>
@@ -14736,11 +14602,11 @@
       <w:pPr>
         <w:pStyle w:val="berschrift4"/>
       </w:pPr>
-      <w:bookmarkStart w:id="49" w:name="_Toc44068896"/>
+      <w:bookmarkStart w:id="47" w:name="_Toc45700569"/>
       <w:r>
         <w:t>SequenzUpDownTest::berechneBewertung</w:t>
       </w:r>
-      <w:bookmarkEnd w:id="49"/>
+      <w:bookmarkEnd w:id="47"/>
     </w:p>
     <w:p>
       <w:pPr>
@@ -14809,12 +14675,12 @@
       <w:pPr>
         <w:pStyle w:val="berschrift4"/>
       </w:pPr>
-      <w:bookmarkStart w:id="50" w:name="_Toc44068897"/>
+      <w:bookmarkStart w:id="48" w:name="_Toc45700570"/>
       <w:r>
         <w:lastRenderedPageBreak/>
         <w:t>BjarnscheGuetefunktion::berechneBewertung</w:t>
       </w:r>
-      <w:bookmarkEnd w:id="50"/>
+      <w:bookmarkEnd w:id="48"/>
     </w:p>
     <w:p>
       <w:pPr>
@@ -14878,11 +14744,11 @@
       <w:pPr>
         <w:pStyle w:val="berschrift4"/>
       </w:pPr>
-      <w:bookmarkStart w:id="51" w:name="_Toc44068898"/>
+      <w:bookmarkStart w:id="49" w:name="_Toc45700571"/>
       <w:r>
         <w:t>BjarnscheZufallsmethode::generiereZufall</w:t>
       </w:r>
-      <w:bookmarkEnd w:id="51"/>
+      <w:bookmarkEnd w:id="49"/>
     </w:p>
     <w:p>
       <w:pPr>
@@ -14951,7 +14817,7 @@
       <w:pPr>
         <w:pStyle w:val="berschrift4"/>
       </w:pPr>
-      <w:bookmarkStart w:id="52" w:name="_Toc44068899"/>
+      <w:bookmarkStart w:id="50" w:name="_Toc45700572"/>
       <w:r>
         <w:lastRenderedPageBreak/>
         <w:t>Zufallsgenerator</w:t>
@@ -14962,7 +14828,7 @@
       <w:r>
         <w:t>::berechneBewertung</w:t>
       </w:r>
-      <w:bookmarkEnd w:id="52"/>
+      <w:bookmarkEnd w:id="50"/>
     </w:p>
     <w:p>
       <w:pPr>
@@ -15026,7 +14892,7 @@
       <w:pPr>
         <w:pStyle w:val="berschrift4"/>
       </w:pPr>
-      <w:bookmarkStart w:id="53" w:name="_Toc44068900"/>
+      <w:bookmarkStart w:id="51" w:name="_Toc45700573"/>
       <w:r>
         <w:t>Zufallsgenerator</w:t>
       </w:r>
@@ -15036,7 +14902,7 @@
       <w:r>
         <w:t>::berechneBewertung</w:t>
       </w:r>
-      <w:bookmarkEnd w:id="53"/>
+      <w:bookmarkEnd w:id="51"/>
     </w:p>
     <w:p>
       <w:pPr>
@@ -15100,7 +14966,7 @@
       <w:pPr>
         <w:pStyle w:val="berschrift4"/>
       </w:pPr>
-      <w:bookmarkStart w:id="54" w:name="_Toc44068901"/>
+      <w:bookmarkStart w:id="52" w:name="_Toc45700574"/>
       <w:r>
         <w:t>ZufallsgeneratorPresenter</w:t>
       </w:r>
@@ -15110,7 +14976,7 @@
       <w:r>
         <w:t>init</w:t>
       </w:r>
-      <w:bookmarkEnd w:id="54"/>
+      <w:bookmarkEnd w:id="52"/>
     </w:p>
     <w:p>
       <w:pPr>
@@ -15174,11 +15040,11 @@
       <w:pPr>
         <w:pStyle w:val="berschrift4"/>
       </w:pPr>
-      <w:bookmarkStart w:id="55" w:name="_Toc44068902"/>
+      <w:bookmarkStart w:id="53" w:name="_Toc45700575"/>
       <w:r>
         <w:t>Program::main</w:t>
       </w:r>
-      <w:bookmarkEnd w:id="55"/>
+      <w:bookmarkEnd w:id="53"/>
     </w:p>
     <w:p>
       <w:pPr>
@@ -15255,7 +15121,7 @@
           <w:lang w:val="en-US"/>
         </w:rPr>
       </w:pPr>
-      <w:bookmarkStart w:id="56" w:name="_Toc44068903"/>
+      <w:bookmarkStart w:id="54" w:name="_Toc45700576"/>
       <w:r>
         <w:rPr>
           <w:lang w:val="en-US"/>
@@ -15263,7 +15129,7 @@
         <w:lastRenderedPageBreak/>
         <w:t>Use-Cases</w:t>
       </w:r>
-      <w:bookmarkEnd w:id="56"/>
+      <w:bookmarkEnd w:id="54"/>
     </w:p>
     <w:p>
       <w:r>
@@ -15278,11 +15144,11 @@
           <w:tab w:val="num" w:pos="1389"/>
         </w:tabs>
       </w:pPr>
-      <w:bookmarkStart w:id="57" w:name="_Toc44068904"/>
+      <w:bookmarkStart w:id="55" w:name="_Toc45700577"/>
       <w:r>
         <w:t>Use-Case 1: Zufallsgenerierung</w:t>
       </w:r>
-      <w:bookmarkEnd w:id="57"/>
+      <w:bookmarkEnd w:id="55"/>
     </w:p>
     <w:p>
       <w:r>
@@ -15305,11 +15171,11 @@
       <w:pPr>
         <w:pStyle w:val="berschrift3"/>
       </w:pPr>
-      <w:bookmarkStart w:id="58" w:name="_Toc44068905"/>
+      <w:bookmarkStart w:id="56" w:name="_Toc45700578"/>
       <w:r>
         <w:t>LCG-Generator</w:t>
       </w:r>
-      <w:bookmarkEnd w:id="58"/>
+      <w:bookmarkEnd w:id="56"/>
     </w:p>
     <w:p>
       <w:r>
@@ -15605,12 +15471,12 @@
       <w:pPr>
         <w:pStyle w:val="berschrift3"/>
       </w:pPr>
-      <w:bookmarkStart w:id="59" w:name="_Toc44068906"/>
+      <w:bookmarkStart w:id="57" w:name="_Toc45700579"/>
       <w:r>
         <w:lastRenderedPageBreak/>
         <w:t>Polar-Methode</w:t>
       </w:r>
-      <w:bookmarkEnd w:id="59"/>
+      <w:bookmarkEnd w:id="57"/>
     </w:p>
     <w:p>
       <w:r>
@@ -16014,12 +15880,12 @@
       <w:pPr>
         <w:pStyle w:val="berschrift3"/>
       </w:pPr>
-      <w:bookmarkStart w:id="60" w:name="_Toc44068907"/>
+      <w:bookmarkStart w:id="58" w:name="_Toc45700580"/>
       <w:r>
         <w:lastRenderedPageBreak/>
         <w:t>Bjarnsche-Zufallsmethode</w:t>
       </w:r>
-      <w:bookmarkEnd w:id="60"/>
+      <w:bookmarkEnd w:id="58"/>
     </w:p>
     <w:p>
       <w:r>
@@ -16480,12 +16346,12 @@
           <w:tab w:val="num" w:pos="1389"/>
         </w:tabs>
       </w:pPr>
-      <w:bookmarkStart w:id="61" w:name="_Toc44068908"/>
+      <w:bookmarkStart w:id="59" w:name="_Toc45700581"/>
       <w:r>
         <w:lastRenderedPageBreak/>
         <w:t>Use-Case 2: Bewertung</w:t>
       </w:r>
-      <w:bookmarkEnd w:id="61"/>
+      <w:bookmarkEnd w:id="59"/>
     </w:p>
     <w:p>
       <w:r>
@@ -16497,11 +16363,11 @@
       <w:pPr>
         <w:pStyle w:val="berschrift3"/>
       </w:pPr>
-      <w:bookmarkStart w:id="62" w:name="_Toc44068909"/>
+      <w:bookmarkStart w:id="60" w:name="_Toc45700582"/>
       <w:r>
         <w:t>Sequenz-Up-Down-Test</w:t>
       </w:r>
-      <w:bookmarkEnd w:id="62"/>
+      <w:bookmarkEnd w:id="60"/>
     </w:p>
     <w:p>
       <w:r>
@@ -16918,12 +16784,12 @@
       <w:pPr>
         <w:pStyle w:val="berschrift3"/>
       </w:pPr>
-      <w:bookmarkStart w:id="63" w:name="_Toc44068910"/>
+      <w:bookmarkStart w:id="61" w:name="_Toc45700583"/>
       <w:r>
         <w:lastRenderedPageBreak/>
         <w:t>Serielle-Autokorrelation</w:t>
       </w:r>
-      <w:bookmarkEnd w:id="63"/>
+      <w:bookmarkEnd w:id="61"/>
     </w:p>
     <w:p>
       <w:r>
@@ -17307,12 +17173,12 @@
       <w:pPr>
         <w:pStyle w:val="berschrift3"/>
       </w:pPr>
-      <w:bookmarkStart w:id="64" w:name="_Toc44068911"/>
+      <w:bookmarkStart w:id="62" w:name="_Toc45700584"/>
       <w:r>
         <w:lastRenderedPageBreak/>
         <w:t>Bjarnsche-Gütefunktion</w:t>
       </w:r>
-      <w:bookmarkEnd w:id="64"/>
+      <w:bookmarkEnd w:id="62"/>
     </w:p>
     <w:p>
       <w:r>
@@ -17740,12 +17606,12 @@
       <w:pPr>
         <w:pStyle w:val="berschrift1"/>
       </w:pPr>
-      <w:bookmarkStart w:id="65" w:name="_Toc44068912"/>
+      <w:bookmarkStart w:id="63" w:name="_Toc45700585"/>
       <w:r>
         <w:lastRenderedPageBreak/>
         <w:t>Testdokumentation</w:t>
       </w:r>
-      <w:bookmarkEnd w:id="65"/>
+      <w:bookmarkEnd w:id="63"/>
     </w:p>
     <w:p>
       <w:r>
@@ -17770,11 +17636,11 @@
           <w:tab w:val="num" w:pos="1389"/>
         </w:tabs>
       </w:pPr>
-      <w:bookmarkStart w:id="66" w:name="_Toc44068913"/>
+      <w:bookmarkStart w:id="64" w:name="_Toc45700586"/>
       <w:r>
         <w:t>Positivtests</w:t>
       </w:r>
-      <w:bookmarkEnd w:id="66"/>
+      <w:bookmarkEnd w:id="64"/>
     </w:p>
     <w:p>
       <w:r>
@@ -17792,11 +17658,11 @@
       <w:pPr>
         <w:pStyle w:val="berschrift3"/>
       </w:pPr>
-      <w:bookmarkStart w:id="67" w:name="_Toc44068914"/>
+      <w:bookmarkStart w:id="65" w:name="_Toc45700587"/>
       <w:r>
         <w:t>Test01_LcgBerechnung_SimpelNoDivide</w:t>
       </w:r>
-      <w:bookmarkEnd w:id="67"/>
+      <w:bookmarkEnd w:id="65"/>
     </w:p>
     <w:p>
       <w:r>
@@ -18269,12 +18135,12 @@
       <w:pPr>
         <w:pStyle w:val="berschrift3"/>
       </w:pPr>
-      <w:bookmarkStart w:id="68" w:name="_Toc44068915"/>
+      <w:bookmarkStart w:id="66" w:name="_Toc45700588"/>
       <w:r>
         <w:lastRenderedPageBreak/>
         <w:t>Test02_LcgBerechnung_SimpelDivide</w:t>
       </w:r>
-      <w:bookmarkEnd w:id="68"/>
+      <w:bookmarkEnd w:id="66"/>
     </w:p>
     <w:p>
       <w:r>
@@ -18870,7 +18736,7 @@
       <w:pPr>
         <w:pStyle w:val="berschrift3"/>
       </w:pPr>
-      <w:bookmarkStart w:id="69" w:name="_Toc44068916"/>
+      <w:bookmarkStart w:id="67" w:name="_Toc45700589"/>
       <w:r>
         <w:lastRenderedPageBreak/>
         <w:t>Test0</w:t>
@@ -18878,7 +18744,7 @@
       <w:r>
         <w:t>3_Lcg_ANSIC</w:t>
       </w:r>
-      <w:bookmarkEnd w:id="69"/>
+      <w:bookmarkEnd w:id="67"/>
     </w:p>
     <w:p>
       <w:r>
@@ -19598,12 +19464,12 @@
       <w:pPr>
         <w:pStyle w:val="berschrift3"/>
       </w:pPr>
-      <w:bookmarkStart w:id="70" w:name="_Toc44068917"/>
+      <w:bookmarkStart w:id="68" w:name="_Toc45700590"/>
       <w:r>
         <w:lastRenderedPageBreak/>
         <w:t>Test04_Lcg_ANSIC_Divide</w:t>
       </w:r>
-      <w:bookmarkEnd w:id="70"/>
+      <w:bookmarkEnd w:id="68"/>
     </w:p>
     <w:p>
       <w:r>
@@ -20396,12 +20262,12 @@
       <w:pPr>
         <w:pStyle w:val="berschrift3"/>
       </w:pPr>
-      <w:bookmarkStart w:id="71" w:name="_Toc44068918"/>
+      <w:bookmarkStart w:id="69" w:name="_Toc45700591"/>
       <w:r>
         <w:lastRenderedPageBreak/>
         <w:t>Test05_Lcg_MinimalStandard</w:t>
       </w:r>
-      <w:bookmarkEnd w:id="71"/>
+      <w:bookmarkEnd w:id="69"/>
     </w:p>
     <w:p>
       <w:r>
@@ -21162,12 +21028,12 @@
       <w:pPr>
         <w:pStyle w:val="berschrift3"/>
       </w:pPr>
-      <w:bookmarkStart w:id="72" w:name="_Toc44068919"/>
+      <w:bookmarkStart w:id="70" w:name="_Toc45700592"/>
       <w:r>
         <w:lastRenderedPageBreak/>
         <w:t>Test06_Lcg_RANDU</w:t>
       </w:r>
-      <w:bookmarkEnd w:id="72"/>
+      <w:bookmarkEnd w:id="70"/>
     </w:p>
     <w:p>
       <w:r>
@@ -21917,12 +21783,12 @@
       <w:pPr>
         <w:pStyle w:val="berschrift3"/>
       </w:pPr>
-      <w:bookmarkStart w:id="73" w:name="_Toc44068920"/>
+      <w:bookmarkStart w:id="71" w:name="_Toc45700593"/>
       <w:r>
         <w:lastRenderedPageBreak/>
         <w:t>Test07_Lcg_SIMSCRIPT</w:t>
       </w:r>
-      <w:bookmarkEnd w:id="73"/>
+      <w:bookmarkEnd w:id="71"/>
     </w:p>
     <w:p>
       <w:r>
@@ -22663,12 +22529,12 @@
       <w:pPr>
         <w:pStyle w:val="berschrift3"/>
       </w:pPr>
-      <w:bookmarkStart w:id="74" w:name="_Toc44068921"/>
+      <w:bookmarkStart w:id="72" w:name="_Toc45700594"/>
       <w:r>
         <w:lastRenderedPageBreak/>
         <w:t>Test08_Lcg_NAGsLCG</w:t>
       </w:r>
-      <w:bookmarkEnd w:id="74"/>
+      <w:bookmarkEnd w:id="72"/>
     </w:p>
     <w:p>
       <w:r>
@@ -23418,12 +23284,12 @@
       <w:pPr>
         <w:pStyle w:val="berschrift3"/>
       </w:pPr>
-      <w:bookmarkStart w:id="75" w:name="_Toc44068922"/>
+      <w:bookmarkStart w:id="73" w:name="_Toc45700595"/>
       <w:r>
         <w:lastRenderedPageBreak/>
         <w:t>Test09_Lcg_MaplesLCG</w:t>
       </w:r>
-      <w:bookmarkEnd w:id="75"/>
+      <w:bookmarkEnd w:id="73"/>
     </w:p>
     <w:p>
       <w:r>
@@ -24174,12 +24040,12 @@
       <w:pPr>
         <w:pStyle w:val="berschrift3"/>
       </w:pPr>
-      <w:bookmarkStart w:id="76" w:name="_Toc44068923"/>
+      <w:bookmarkStart w:id="74" w:name="_Toc45700596"/>
       <w:r>
         <w:lastRenderedPageBreak/>
         <w:t>Test11_PolarMethodeDefault</w:t>
       </w:r>
-      <w:bookmarkEnd w:id="76"/>
+      <w:bookmarkEnd w:id="74"/>
     </w:p>
     <w:p>
       <w:r>
@@ -24403,11 +24269,11 @@
       <w:pPr>
         <w:pStyle w:val="berschrift3"/>
       </w:pPr>
-      <w:bookmarkStart w:id="77" w:name="_Toc44068924"/>
+      <w:bookmarkStart w:id="75" w:name="_Toc45700597"/>
       <w:r>
         <w:t>Test12_PolarMethode_Lcg_ANSIC</w:t>
       </w:r>
-      <w:bookmarkEnd w:id="77"/>
+      <w:bookmarkEnd w:id="75"/>
     </w:p>
     <w:p>
       <w:r>
@@ -24686,12 +24552,12 @@
       <w:pPr>
         <w:pStyle w:val="berschrift3"/>
       </w:pPr>
-      <w:bookmarkStart w:id="78" w:name="_Toc44068925"/>
+      <w:bookmarkStart w:id="76" w:name="_Toc45700598"/>
       <w:r>
         <w:lastRenderedPageBreak/>
         <w:t>Test21_SequenzUpDownTest_Lcg_SimpelNoDivide</w:t>
       </w:r>
-      <w:bookmarkEnd w:id="78"/>
+      <w:bookmarkEnd w:id="76"/>
     </w:p>
     <w:p>
       <w:r>
@@ -25361,12 +25227,12 @@
       <w:pPr>
         <w:pStyle w:val="berschrift3"/>
       </w:pPr>
-      <w:bookmarkStart w:id="79" w:name="_Toc44068926"/>
+      <w:bookmarkStart w:id="77" w:name="_Toc45700599"/>
       <w:r>
         <w:lastRenderedPageBreak/>
         <w:t>Test22_SequenzUpDownTest_ANSI-C</w:t>
       </w:r>
-      <w:bookmarkEnd w:id="79"/>
+      <w:bookmarkEnd w:id="77"/>
     </w:p>
     <w:p>
       <w:r>
@@ -26297,12 +26163,12 @@
       <w:pPr>
         <w:pStyle w:val="berschrift3"/>
       </w:pPr>
-      <w:bookmarkStart w:id="80" w:name="_Toc44068927"/>
+      <w:bookmarkStart w:id="78" w:name="_Toc45700600"/>
       <w:r>
         <w:lastRenderedPageBreak/>
         <w:t>Test31_Serielle-Autokorrelation_Lcg_SimpleDivide</w:t>
       </w:r>
-      <w:bookmarkEnd w:id="80"/>
+      <w:bookmarkEnd w:id="78"/>
     </w:p>
     <w:p>
       <w:r>
@@ -26722,12 +26588,12 @@
       <w:pPr>
         <w:pStyle w:val="berschrift3"/>
       </w:pPr>
-      <w:bookmarkStart w:id="81" w:name="_Toc44068928"/>
+      <w:bookmarkStart w:id="79" w:name="_Toc45700601"/>
       <w:r>
         <w:lastRenderedPageBreak/>
         <w:t>Test32_Serielle-Autokorrelation_ANSI-C</w:t>
       </w:r>
-      <w:bookmarkEnd w:id="81"/>
+      <w:bookmarkEnd w:id="79"/>
     </w:p>
     <w:p>
       <w:r>
@@ -27213,12 +27079,12 @@
       <w:pPr>
         <w:pStyle w:val="berschrift3"/>
       </w:pPr>
-      <w:bookmarkStart w:id="82" w:name="_Toc44068929"/>
+      <w:bookmarkStart w:id="80" w:name="_Toc45700602"/>
       <w:r>
         <w:lastRenderedPageBreak/>
         <w:t>Test41_BjarnscheZufallsmethode</w:t>
       </w:r>
-      <w:bookmarkEnd w:id="82"/>
+      <w:bookmarkEnd w:id="80"/>
     </w:p>
     <w:p>
       <w:r>
@@ -27982,12 +27848,12 @@
       <w:pPr>
         <w:pStyle w:val="berschrift3"/>
       </w:pPr>
-      <w:bookmarkStart w:id="83" w:name="_Toc44068930"/>
+      <w:bookmarkStart w:id="81" w:name="_Toc45700603"/>
       <w:r>
         <w:lastRenderedPageBreak/>
         <w:t>Test51_BjarnscheGuetefunktion</w:t>
       </w:r>
-      <w:bookmarkEnd w:id="83"/>
+      <w:bookmarkEnd w:id="81"/>
     </w:p>
     <w:p>
       <w:r>
@@ -28471,12 +28337,12 @@
           <w:tab w:val="num" w:pos="1389"/>
         </w:tabs>
       </w:pPr>
-      <w:bookmarkStart w:id="84" w:name="_Toc44068931"/>
+      <w:bookmarkStart w:id="82" w:name="_Toc45700604"/>
       <w:r>
         <w:lastRenderedPageBreak/>
         <w:t>Negativtests</w:t>
       </w:r>
-      <w:bookmarkEnd w:id="84"/>
+      <w:bookmarkEnd w:id="82"/>
     </w:p>
     <w:p>
       <w:r>
@@ -28497,11 +28363,11 @@
       <w:pPr>
         <w:pStyle w:val="berschrift3"/>
       </w:pPr>
-      <w:bookmarkStart w:id="85" w:name="_Toc44068932"/>
+      <w:bookmarkStart w:id="83" w:name="_Toc45700605"/>
       <w:r>
         <w:t>Test61_ERR_KeinZiel</w:t>
       </w:r>
-      <w:bookmarkEnd w:id="85"/>
+      <w:bookmarkEnd w:id="83"/>
     </w:p>
     <w:p>
       <w:r>
@@ -28714,12 +28580,12 @@
       <w:pPr>
         <w:pStyle w:val="berschrift3"/>
       </w:pPr>
-      <w:bookmarkStart w:id="86" w:name="_Toc44068933"/>
+      <w:bookmarkStart w:id="84" w:name="_Toc45700606"/>
       <w:r>
         <w:lastRenderedPageBreak/>
         <w:t>Test62_ERR_KeinGenerator</w:t>
       </w:r>
-      <w:bookmarkEnd w:id="86"/>
+      <w:bookmarkEnd w:id="84"/>
     </w:p>
     <w:p>
       <w:r>
@@ -29050,12 +28916,12 @@
       <w:pPr>
         <w:pStyle w:val="berschrift3"/>
       </w:pPr>
-      <w:bookmarkStart w:id="87" w:name="_Toc44068934"/>
+      <w:bookmarkStart w:id="85" w:name="_Toc45700607"/>
       <w:r>
         <w:lastRenderedPageBreak/>
         <w:t>Test63_ERR_KeineBewertungsart</w:t>
       </w:r>
-      <w:bookmarkEnd w:id="87"/>
+      <w:bookmarkEnd w:id="85"/>
     </w:p>
     <w:p>
       <w:r>
@@ -29275,12 +29141,12 @@
       <w:pPr>
         <w:pStyle w:val="berschrift3"/>
       </w:pPr>
-      <w:bookmarkStart w:id="88" w:name="_Toc44068935"/>
+      <w:bookmarkStart w:id="86" w:name="_Toc45700608"/>
       <w:r>
         <w:lastRenderedPageBreak/>
         <w:t>Test64_ERR_SeperatorType_01_A</w:t>
       </w:r>
-      <w:bookmarkEnd w:id="88"/>
+      <w:bookmarkEnd w:id="86"/>
     </w:p>
     <w:p>
       <w:r>
@@ -29504,12 +29370,12 @@
       <w:pPr>
         <w:pStyle w:val="berschrift3"/>
       </w:pPr>
-      <w:bookmarkStart w:id="89" w:name="_Toc44068936"/>
+      <w:bookmarkStart w:id="87" w:name="_Toc45700609"/>
       <w:r>
         <w:lastRenderedPageBreak/>
         <w:t>Test64_ERR_SeperatorType_01_B</w:t>
       </w:r>
-      <w:bookmarkEnd w:id="89"/>
+      <w:bookmarkEnd w:id="87"/>
     </w:p>
     <w:p>
       <w:r>
@@ -29725,12 +29591,12 @@
       <w:pPr>
         <w:pStyle w:val="berschrift3"/>
       </w:pPr>
-      <w:bookmarkStart w:id="90" w:name="_Toc44068937"/>
+      <w:bookmarkStart w:id="88" w:name="_Toc45700610"/>
       <w:r>
         <w:lastRenderedPageBreak/>
         <w:t>Test64_ERR_SeperatorType_01_C</w:t>
       </w:r>
-      <w:bookmarkEnd w:id="90"/>
+      <w:bookmarkEnd w:id="88"/>
     </w:p>
     <w:p>
       <w:r>
@@ -29955,12 +29821,12 @@
       <w:pPr>
         <w:pStyle w:val="berschrift3"/>
       </w:pPr>
-      <w:bookmarkStart w:id="91" w:name="_Toc44068938"/>
+      <w:bookmarkStart w:id="89" w:name="_Toc45700611"/>
       <w:r>
         <w:lastRenderedPageBreak/>
         <w:t>Test64_ERR_SeperatorType_01_D</w:t>
       </w:r>
-      <w:bookmarkEnd w:id="91"/>
+      <w:bookmarkEnd w:id="89"/>
     </w:p>
     <w:p>
       <w:r>
@@ -30170,12 +30036,12 @@
       <w:pPr>
         <w:pStyle w:val="berschrift3"/>
       </w:pPr>
-      <w:bookmarkStart w:id="92" w:name="_Toc44068939"/>
+      <w:bookmarkStart w:id="90" w:name="_Toc45700612"/>
       <w:r>
         <w:lastRenderedPageBreak/>
         <w:t>Test64_ERR_SeperatorType_01_E</w:t>
       </w:r>
-      <w:bookmarkEnd w:id="92"/>
+      <w:bookmarkEnd w:id="90"/>
     </w:p>
     <w:p>
       <w:r>
@@ -30391,12 +30257,12 @@
       <w:pPr>
         <w:pStyle w:val="berschrift3"/>
       </w:pPr>
-      <w:bookmarkStart w:id="93" w:name="_Toc44068940"/>
+      <w:bookmarkStart w:id="91" w:name="_Toc45700613"/>
       <w:r>
         <w:lastRenderedPageBreak/>
         <w:t>Test64_ERR_SeperatorType_01_F</w:t>
       </w:r>
-      <w:bookmarkEnd w:id="93"/>
+      <w:bookmarkEnd w:id="91"/>
     </w:p>
     <w:p>
       <w:r>
@@ -30613,12 +30479,12 @@
       <w:pPr>
         <w:pStyle w:val="berschrift3"/>
       </w:pPr>
-      <w:bookmarkStart w:id="94" w:name="_Toc44068941"/>
+      <w:bookmarkStart w:id="92" w:name="_Toc45700614"/>
       <w:r>
         <w:lastRenderedPageBreak/>
         <w:t>Test64_ERR_SeperatorType_02_A</w:t>
       </w:r>
-      <w:bookmarkEnd w:id="94"/>
+      <w:bookmarkEnd w:id="92"/>
     </w:p>
     <w:p>
       <w:r>
@@ -30834,12 +30700,12 @@
       <w:pPr>
         <w:pStyle w:val="berschrift3"/>
       </w:pPr>
-      <w:bookmarkStart w:id="95" w:name="_Toc44068942"/>
+      <w:bookmarkStart w:id="93" w:name="_Toc45700615"/>
       <w:r>
         <w:lastRenderedPageBreak/>
         <w:t>Test64_ERR_SeperatorType_02_B</w:t>
       </w:r>
-      <w:bookmarkEnd w:id="95"/>
+      <w:bookmarkEnd w:id="93"/>
     </w:p>
     <w:p>
       <w:r>
@@ -31055,12 +30921,12 @@
       <w:pPr>
         <w:pStyle w:val="berschrift3"/>
       </w:pPr>
-      <w:bookmarkStart w:id="96" w:name="_Toc44068943"/>
+      <w:bookmarkStart w:id="94" w:name="_Toc45700616"/>
       <w:r>
         <w:lastRenderedPageBreak/>
         <w:t>Test65_ERR_UnbekannteZeile</w:t>
       </w:r>
-      <w:bookmarkEnd w:id="96"/>
+      <w:bookmarkEnd w:id="94"/>
     </w:p>
     <w:p>
       <w:r>
@@ -31291,12 +31157,12 @@
       <w:pPr>
         <w:pStyle w:val="berschrift3"/>
       </w:pPr>
-      <w:bookmarkStart w:id="97" w:name="_Toc44068944"/>
+      <w:bookmarkStart w:id="95" w:name="_Toc45700617"/>
       <w:r>
         <w:lastRenderedPageBreak/>
         <w:t>Test66_ERR_LcgBerechnung_01_A</w:t>
       </w:r>
-      <w:bookmarkEnd w:id="97"/>
+      <w:bookmarkEnd w:id="95"/>
     </w:p>
     <w:p>
       <w:r>
@@ -31523,12 +31389,12 @@
       <w:pPr>
         <w:pStyle w:val="berschrift3"/>
       </w:pPr>
-      <w:bookmarkStart w:id="98" w:name="_Toc44068945"/>
+      <w:bookmarkStart w:id="96" w:name="_Toc45700618"/>
       <w:r>
         <w:lastRenderedPageBreak/>
         <w:t>Test66_ERR_LcgBerechnung_01_B</w:t>
       </w:r>
-      <w:bookmarkEnd w:id="98"/>
+      <w:bookmarkEnd w:id="96"/>
     </w:p>
     <w:p>
       <w:r>
@@ -31745,12 +31611,12 @@
       <w:pPr>
         <w:pStyle w:val="berschrift3"/>
       </w:pPr>
-      <w:bookmarkStart w:id="99" w:name="_Toc44068946"/>
+      <w:bookmarkStart w:id="97" w:name="_Toc45700619"/>
       <w:r>
         <w:lastRenderedPageBreak/>
         <w:t>Test66_ERR_LcgBerechnung_02_A</w:t>
       </w:r>
-      <w:bookmarkEnd w:id="99"/>
+      <w:bookmarkEnd w:id="97"/>
     </w:p>
     <w:p>
       <w:r>
@@ -31970,12 +31836,12 @@
       <w:pPr>
         <w:pStyle w:val="berschrift3"/>
       </w:pPr>
-      <w:bookmarkStart w:id="100" w:name="_Toc44068947"/>
+      <w:bookmarkStart w:id="98" w:name="_Toc45700620"/>
       <w:r>
         <w:lastRenderedPageBreak/>
         <w:t>Test66_ERR_LcgBerechnung_02_B</w:t>
       </w:r>
-      <w:bookmarkEnd w:id="100"/>
+      <w:bookmarkEnd w:id="98"/>
     </w:p>
     <w:p>
       <w:r>
@@ -32204,12 +32070,12 @@
       <w:pPr>
         <w:pStyle w:val="berschrift3"/>
       </w:pPr>
-      <w:bookmarkStart w:id="101" w:name="_Toc44068948"/>
+      <w:bookmarkStart w:id="99" w:name="_Toc45700621"/>
       <w:r>
         <w:lastRenderedPageBreak/>
         <w:t>Test66_ERR_LcgBerechnung_03_A</w:t>
       </w:r>
-      <w:bookmarkEnd w:id="101"/>
+      <w:bookmarkEnd w:id="99"/>
     </w:p>
     <w:p>
       <w:r>
@@ -32440,12 +32306,12 @@
       <w:pPr>
         <w:pStyle w:val="berschrift3"/>
       </w:pPr>
-      <w:bookmarkStart w:id="102" w:name="_Toc44068949"/>
+      <w:bookmarkStart w:id="100" w:name="_Toc45700622"/>
       <w:r>
         <w:lastRenderedPageBreak/>
         <w:t>Test66_ERR_LcgBerechnung_03_B</w:t>
       </w:r>
-      <w:bookmarkEnd w:id="102"/>
+      <w:bookmarkEnd w:id="100"/>
     </w:p>
     <w:p>
       <w:r>
@@ -32673,12 +32539,12 @@
       <w:pPr>
         <w:pStyle w:val="berschrift3"/>
       </w:pPr>
-      <w:bookmarkStart w:id="103" w:name="_Toc44068950"/>
+      <w:bookmarkStart w:id="101" w:name="_Toc45700623"/>
       <w:r>
         <w:lastRenderedPageBreak/>
         <w:t>Test66_ERR_LcgBerechnung_04_A</w:t>
       </w:r>
-      <w:bookmarkEnd w:id="103"/>
+      <w:bookmarkEnd w:id="101"/>
     </w:p>
     <w:p>
       <w:r>
@@ -32907,12 +32773,12 @@
       <w:pPr>
         <w:pStyle w:val="berschrift3"/>
       </w:pPr>
-      <w:bookmarkStart w:id="104" w:name="_Toc44068951"/>
+      <w:bookmarkStart w:id="102" w:name="_Toc45700624"/>
       <w:r>
         <w:lastRenderedPageBreak/>
         <w:t>Test66_ERR_LcgBerechnung_04_B</w:t>
       </w:r>
-      <w:bookmarkEnd w:id="104"/>
+      <w:bookmarkEnd w:id="102"/>
     </w:p>
     <w:p>
       <w:r>
@@ -33147,12 +33013,12 @@
       <w:pPr>
         <w:pStyle w:val="berschrift3"/>
       </w:pPr>
-      <w:bookmarkStart w:id="105" w:name="_Toc44068952"/>
+      <w:bookmarkStart w:id="103" w:name="_Toc45700625"/>
       <w:r>
         <w:lastRenderedPageBreak/>
         <w:t>Test67_ERR_BjarnscheZufallsmethode_01_A</w:t>
       </w:r>
-      <w:bookmarkEnd w:id="105"/>
+      <w:bookmarkEnd w:id="103"/>
     </w:p>
     <w:p>
       <w:r>
@@ -33378,12 +33244,12 @@
       <w:pPr>
         <w:pStyle w:val="berschrift3"/>
       </w:pPr>
-      <w:bookmarkStart w:id="106" w:name="_Toc44068953"/>
+      <w:bookmarkStart w:id="104" w:name="_Toc45700626"/>
       <w:r>
         <w:lastRenderedPageBreak/>
         <w:t>Test67_ERR_BjarnscheZufallsmethode_01_B</w:t>
       </w:r>
-      <w:bookmarkEnd w:id="106"/>
+      <w:bookmarkEnd w:id="104"/>
     </w:p>
     <w:p>
       <w:r>
@@ -33608,12 +33474,12 @@
       <w:pPr>
         <w:pStyle w:val="berschrift3"/>
       </w:pPr>
-      <w:bookmarkStart w:id="107" w:name="_Toc44068954"/>
+      <w:bookmarkStart w:id="105" w:name="_Toc45700627"/>
       <w:r>
         <w:lastRenderedPageBreak/>
         <w:t>Test67_ERR_BjarnscheZufallsmethode_02_A</w:t>
       </w:r>
-      <w:bookmarkEnd w:id="107"/>
+      <w:bookmarkEnd w:id="105"/>
     </w:p>
     <w:p>
       <w:r>
@@ -33830,12 +33696,12 @@
       <w:pPr>
         <w:pStyle w:val="berschrift3"/>
       </w:pPr>
-      <w:bookmarkStart w:id="108" w:name="_Toc44068955"/>
+      <w:bookmarkStart w:id="106" w:name="_Toc45700628"/>
       <w:r>
         <w:lastRenderedPageBreak/>
         <w:t>Test67_ERR_BjarnscheZufallsmethode_02_B</w:t>
       </w:r>
-      <w:bookmarkEnd w:id="108"/>
+      <w:bookmarkEnd w:id="106"/>
     </w:p>
     <w:p>
       <w:r>
@@ -34063,12 +33929,12 @@
       <w:pPr>
         <w:pStyle w:val="berschrift3"/>
       </w:pPr>
-      <w:bookmarkStart w:id="109" w:name="_Toc44068956"/>
+      <w:bookmarkStart w:id="107" w:name="_Toc45700629"/>
       <w:r>
         <w:lastRenderedPageBreak/>
         <w:t>Test67_ERR_BjarnscheZufallsmethode_03_A</w:t>
       </w:r>
-      <w:bookmarkEnd w:id="109"/>
+      <w:bookmarkEnd w:id="107"/>
     </w:p>
     <w:p>
       <w:r>
@@ -34296,12 +34162,12 @@
       <w:pPr>
         <w:pStyle w:val="berschrift3"/>
       </w:pPr>
-      <w:bookmarkStart w:id="110" w:name="_Toc44068957"/>
+      <w:bookmarkStart w:id="108" w:name="_Toc45700630"/>
       <w:r>
         <w:lastRenderedPageBreak/>
         <w:t>Test67_ERR_BjarnscheZufallsmethode_03_B</w:t>
       </w:r>
-      <w:bookmarkEnd w:id="110"/>
+      <w:bookmarkEnd w:id="108"/>
     </w:p>
     <w:p>
       <w:r>
@@ -34565,12 +34431,12 @@
       <w:pPr>
         <w:pStyle w:val="berschrift1"/>
       </w:pPr>
-      <w:bookmarkStart w:id="111" w:name="_Toc44068958"/>
+      <w:bookmarkStart w:id="109" w:name="_Toc45700631"/>
       <w:r>
         <w:lastRenderedPageBreak/>
         <w:t>Interpretation der Ergebnisse</w:t>
       </w:r>
-      <w:bookmarkEnd w:id="111"/>
+      <w:bookmarkEnd w:id="109"/>
     </w:p>
     <w:p>
       <w:r>
@@ -36150,12 +36016,12 @@
       <w:pPr>
         <w:pStyle w:val="berschrift1"/>
       </w:pPr>
-      <w:bookmarkStart w:id="112" w:name="_Toc44068959"/>
+      <w:bookmarkStart w:id="110" w:name="_Toc45700632"/>
       <w:r>
         <w:lastRenderedPageBreak/>
         <w:t>Ausblick</w:t>
       </w:r>
-      <w:bookmarkEnd w:id="112"/>
+      <w:bookmarkEnd w:id="110"/>
     </w:p>
     <w:p>
       <w:r>
@@ -36194,7 +36060,7 @@
       <w:pPr>
         <w:pStyle w:val="berschrift1"/>
       </w:pPr>
-      <w:bookmarkStart w:id="113" w:name="_Toc44068961"/>
+      <w:bookmarkStart w:id="111" w:name="_Toc45700633"/>
       <w:r>
         <w:lastRenderedPageBreak/>
         <w:t>Anwendung</w:t>
@@ -36202,7 +36068,7 @@
       <w:r>
         <w:t xml:space="preserve"> und Benutzeranleitung</w:t>
       </w:r>
-      <w:bookmarkEnd w:id="113"/>
+      <w:bookmarkEnd w:id="111"/>
     </w:p>
     <w:p/>
     <w:p>
@@ -36254,11 +36120,11 @@
           <w:tab w:val="num" w:pos="1389"/>
         </w:tabs>
       </w:pPr>
-      <w:bookmarkStart w:id="114" w:name="_Toc44068962"/>
+      <w:bookmarkStart w:id="112" w:name="_Toc45700634"/>
       <w:r>
         <w:t>Verwendete Hilfsmittel</w:t>
       </w:r>
-      <w:bookmarkEnd w:id="114"/>
+      <w:bookmarkEnd w:id="112"/>
     </w:p>
     <w:p>
       <w:r>
@@ -36348,12 +36214,12 @@
           <w:tab w:val="num" w:pos="1389"/>
         </w:tabs>
       </w:pPr>
-      <w:bookmarkStart w:id="115" w:name="_Toc44068963"/>
+      <w:bookmarkStart w:id="113" w:name="_Toc45700635"/>
       <w:r>
         <w:lastRenderedPageBreak/>
         <w:t>Ordnerstruktur</w:t>
       </w:r>
-      <w:bookmarkEnd w:id="115"/>
+      <w:bookmarkEnd w:id="113"/>
     </w:p>
     <w:p>
       <w:r>
@@ -36606,10 +36472,12 @@
           <w:tab w:val="num" w:pos="1389"/>
         </w:tabs>
       </w:pPr>
+      <w:bookmarkStart w:id="114" w:name="_Toc45700636"/>
       <w:r>
         <w:lastRenderedPageBreak/>
         <w:t>Installation und Ausführung</w:t>
       </w:r>
+      <w:bookmarkEnd w:id="114"/>
     </w:p>
     <w:p>
       <w:r>
@@ -36924,12 +36792,12 @@
           <w:numId w:val="0"/>
         </w:numPr>
       </w:pPr>
-      <w:bookmarkStart w:id="116" w:name="_Toc44068964"/>
+      <w:bookmarkStart w:id="115" w:name="_Toc45700637"/>
       <w:r>
         <w:lastRenderedPageBreak/>
         <w:t>Eidesstattliche Versicherung</w:t>
       </w:r>
-      <w:bookmarkEnd w:id="116"/>
+      <w:bookmarkEnd w:id="115"/>
     </w:p>
     <w:p>
       <w:pPr>
@@ -37105,27 +36973,14 @@
         <w:pPr>
           <w:pStyle w:val="Kopfzeile"/>
         </w:pPr>
-        <w:r>
-          <w:fldChar w:fldCharType="begin"/>
-        </w:r>
-        <w:r>
-          <w:instrText xml:space="preserve"> STYLEREF  "Überschrift 1"  \* MERGEFORMAT </w:instrText>
-        </w:r>
-        <w:r>
-          <w:fldChar w:fldCharType="separate"/>
-        </w:r>
-        <w:r>
-          <w:rPr>
-            <w:noProof/>
-          </w:rPr>
-          <w:t>Abbildungsverzeichnis</w:t>
-        </w:r>
-        <w:r>
-          <w:rPr>
-            <w:noProof/>
-          </w:rPr>
-          <w:fldChar w:fldCharType="end"/>
-        </w:r>
+        <w:fldSimple w:instr=" STYLEREF  &quot;Überschrift 1&quot;  \* MERGEFORMAT ">
+          <w:r>
+            <w:rPr>
+              <w:noProof/>
+            </w:rPr>
+            <w:t>Inhaltsverzeichnis</w:t>
+          </w:r>
+        </w:fldSimple>
         <w:r>
           <w:ptab w:relativeTo="margin" w:alignment="right" w:leader="none"/>
         </w:r>
@@ -37182,27 +37037,14 @@
         <w:pPr>
           <w:pStyle w:val="Kopfzeile"/>
         </w:pPr>
-        <w:r>
-          <w:fldChar w:fldCharType="begin"/>
-        </w:r>
-        <w:r>
-          <w:instrText xml:space="preserve"> STYLEREF  "Überschrift 1"  \* MERGEFORMAT </w:instrText>
-        </w:r>
-        <w:r>
-          <w:fldChar w:fldCharType="separate"/>
-        </w:r>
-        <w:r>
-          <w:rPr>
-            <w:noProof/>
-          </w:rPr>
-          <w:t>Anwendung und Benutzeranleitung</w:t>
-        </w:r>
-        <w:r>
-          <w:rPr>
-            <w:noProof/>
-          </w:rPr>
-          <w:fldChar w:fldCharType="end"/>
-        </w:r>
+        <w:fldSimple w:instr=" STYLEREF  &quot;Überschrift 1&quot;  \* MERGEFORMAT ">
+          <w:r>
+            <w:rPr>
+              <w:noProof/>
+            </w:rPr>
+            <w:t>Aufgabenbeschreibung</w:t>
+          </w:r>
+        </w:fldSimple>
         <w:r>
           <w:ptab w:relativeTo="margin" w:alignment="right" w:leader="none"/>
         </w:r>

</xml_diff>